<commit_message>
TDR HW date change
TDR HW date change
</commit_message>
<xml_diff>
--- a/ECEN390/HW/TDR HW/TDR HW (2).docx
+++ b/ECEN390/HW/TDR HW/TDR HW (2).docx
@@ -1,6 +1,6 @@
 
 <file path=word/document.xml><?xml version="1.0" encoding="utf-8"?>
-<w:document xmlns:wpc="http://schemas.microsoft.com/office/word/2010/wordprocessingCanvas" xmlns:cx="http://schemas.microsoft.com/office/drawing/2014/chartex" xmlns:cx1="http://schemas.microsoft.com/office/drawing/2015/9/8/chartex" xmlns:cx2="http://schemas.microsoft.com/office/drawing/2015/10/21/chartex" xmlns:cx3="http://schemas.microsoft.com/office/drawing/2016/5/9/chartex" xmlns:cx4="http://schemas.microsoft.com/office/drawing/2016/5/10/chartex" xmlns:cx5="http://schemas.microsoft.com/office/drawing/2016/5/11/chartex" xmlns:cx6="http://schemas.microsoft.com/office/drawing/2016/5/12/chartex" xmlns:cx7="http://schemas.microsoft.com/office/drawing/2016/5/13/chartex" xmlns:cx8="http://schemas.microsoft.com/office/drawing/2016/5/14/chartex" xmlns:mc="http://schemas.openxmlformats.org/markup-compatibility/2006" xmlns:aink="http://schemas.microsoft.com/office/drawing/2016/ink" xmlns:am3d="http://schemas.microsoft.com/office/drawing/2017/model3d" xmlns:o="urn:schemas-microsoft-com:office:office" xmlns:oel="http://schemas.microsoft.com/office/2019/extlst" xmlns:r="http://schemas.openxmlformats.org/officeDocument/2006/relationships" xmlns:m="http://schemas.openxmlformats.org/officeDocument/2006/math" xmlns:v="urn:schemas-microsoft-com:vml" xmlns:wp14="http://schemas.microsoft.com/office/word/2010/wordprocessingDrawing" xmlns:wp="http://schemas.openxmlformats.org/drawingml/2006/wordprocessingDrawing" xmlns:w10="urn:schemas-microsoft-com:office:word" xmlns:w="http://schemas.openxmlformats.org/wordprocessingml/2006/main" xmlns:w14="http://schemas.microsoft.com/office/word/2010/wordml" xmlns:w15="http://schemas.microsoft.com/office/word/2012/wordml" xmlns:w16cex="http://schemas.microsoft.com/office/word/2018/wordml/cex" xmlns:w16cid="http://schemas.microsoft.com/office/word/2016/wordml/cid" xmlns:w16="http://schemas.microsoft.com/office/word/2018/wordml" xmlns:w16sdtdh="http://schemas.microsoft.com/office/word/2020/wordml/sdtdatahash" xmlns:w16se="http://schemas.microsoft.com/office/word/2015/wordml/symex" xmlns:wpg="http://schemas.microsoft.com/office/word/2010/wordprocessingGroup" xmlns:wpi="http://schemas.microsoft.com/office/word/2010/wordprocessingInk" xmlns:wne="http://schemas.microsoft.com/office/word/2006/wordml" xmlns:wps="http://schemas.microsoft.com/office/word/2010/wordprocessingShape" xmlns:a="http://schemas.openxmlformats.org/drawingml/2006/main" xmlns:pic="http://schemas.openxmlformats.org/drawingml/2006/picture" xmlns:a14="http://schemas.microsoft.com/office/drawing/2010/main" mc:Ignorable="w14 w15 w16se w16cid w16 w16cex w16sdtdh wp14">
+<w:document xmlns:wpc="http://schemas.microsoft.com/office/word/2010/wordprocessingCanvas" xmlns:cx="http://schemas.microsoft.com/office/drawing/2014/chartex" xmlns:cx1="http://schemas.microsoft.com/office/drawing/2015/9/8/chartex" xmlns:cx2="http://schemas.microsoft.com/office/drawing/2015/10/21/chartex" xmlns:cx3="http://schemas.microsoft.com/office/drawing/2016/5/9/chartex" xmlns:cx4="http://schemas.microsoft.com/office/drawing/2016/5/10/chartex" xmlns:cx5="http://schemas.microsoft.com/office/drawing/2016/5/11/chartex" xmlns:cx6="http://schemas.microsoft.com/office/drawing/2016/5/12/chartex" xmlns:cx7="http://schemas.microsoft.com/office/drawing/2016/5/13/chartex" xmlns:cx8="http://schemas.microsoft.com/office/drawing/2016/5/14/chartex" xmlns:mc="http://schemas.openxmlformats.org/markup-compatibility/2006" xmlns:aink="http://schemas.microsoft.com/office/drawing/2016/ink" xmlns:am3d="http://schemas.microsoft.com/office/drawing/2017/model3d" xmlns:o="urn:schemas-microsoft-com:office:office" xmlns:oel="http://schemas.microsoft.com/office/2019/extlst" xmlns:r="http://schemas.openxmlformats.org/officeDocument/2006/relationships" xmlns:m="http://schemas.openxmlformats.org/officeDocument/2006/math" xmlns:v="urn:schemas-microsoft-com:vml" xmlns:wp14="http://schemas.microsoft.com/office/word/2010/wordprocessingDrawing" xmlns:wp="http://schemas.openxmlformats.org/drawingml/2006/wordprocessingDrawing" xmlns:w10="urn:schemas-microsoft-com:office:word" xmlns:w="http://schemas.openxmlformats.org/wordprocessingml/2006/main" xmlns:w14="http://schemas.microsoft.com/office/word/2010/wordml" xmlns:w15="http://schemas.microsoft.com/office/word/2012/wordml" xmlns:w16cex="http://schemas.microsoft.com/office/word/2018/wordml/cex" xmlns:w16cid="http://schemas.microsoft.com/office/word/2016/wordml/cid" xmlns:w16="http://schemas.microsoft.com/office/word/2018/wordml" xmlns:w16du="http://schemas.microsoft.com/office/word/2023/wordml/word16du" xmlns:w16sdtdh="http://schemas.microsoft.com/office/word/2020/wordml/sdtdatahash" xmlns:w16sdtfl="http://schemas.microsoft.com/office/word/2024/wordml/sdtformatlock" xmlns:w16se="http://schemas.microsoft.com/office/word/2015/wordml/symex" xmlns:wpg="http://schemas.microsoft.com/office/word/2010/wordprocessingGroup" xmlns:wpi="http://schemas.microsoft.com/office/word/2010/wordprocessingInk" xmlns:wne="http://schemas.microsoft.com/office/word/2006/wordml" xmlns:wps="http://schemas.microsoft.com/office/word/2010/wordprocessingShape" mc:Ignorable="w14 w15 w16se w16cid w16 w16cex w16sdtdh w16sdtfl w16du wp14">
   <w:body>
     <w:p>
       <w:pPr>
@@ -121,39 +121,47 @@
           <w:sz w:val="24"/>
           <w:szCs w:val="24"/>
         </w:rPr>
+        <w:t>10</w:t>
+      </w:r>
+      <w:r>
+        <w:rPr>
+          <w:rFonts w:ascii="Cambria Math" w:hAnsi="Cambria Math" w:cs="Arial"/>
+          <w:sz w:val="24"/>
+          <w:szCs w:val="24"/>
+        </w:rPr>
+        <w:t>/</w:t>
+      </w:r>
+      <w:r>
+        <w:rPr>
+          <w:rFonts w:ascii="Cambria Math" w:hAnsi="Cambria Math" w:cs="Arial"/>
+          <w:sz w:val="24"/>
+          <w:szCs w:val="24"/>
+        </w:rPr>
+        <w:t>0</w:t>
+      </w:r>
+      <w:r>
+        <w:rPr>
+          <w:rFonts w:ascii="Cambria Math" w:hAnsi="Cambria Math" w:cs="Arial"/>
+          <w:sz w:val="24"/>
+          <w:szCs w:val="24"/>
+        </w:rPr>
+        <w:t>8</w:t>
+      </w:r>
+      <w:r>
+        <w:rPr>
+          <w:rFonts w:ascii="Cambria Math" w:hAnsi="Cambria Math" w:cs="Arial"/>
+          <w:sz w:val="24"/>
+          <w:szCs w:val="24"/>
+        </w:rPr>
+        <w:t>/202</w:t>
+      </w:r>
+      <w:r>
+        <w:rPr>
+          <w:rFonts w:ascii="Cambria Math" w:hAnsi="Cambria Math" w:cs="Arial"/>
+          <w:sz w:val="24"/>
+          <w:szCs w:val="24"/>
+        </w:rPr>
         <w:t>5</w:t>
-      </w:r>
-      <w:r>
-        <w:rPr>
-          <w:rFonts w:ascii="Cambria Math" w:hAnsi="Cambria Math" w:cs="Arial"/>
-          <w:sz w:val="24"/>
-          <w:szCs w:val="24"/>
-        </w:rPr>
-        <w:t>/</w:t>
-      </w:r>
-      <w:r>
-        <w:rPr>
-          <w:rFonts w:ascii="Cambria Math" w:hAnsi="Cambria Math" w:cs="Arial"/>
-          <w:sz w:val="24"/>
-          <w:szCs w:val="24"/>
-        </w:rPr>
-        <w:t>20</w:t>
-      </w:r>
-      <w:r>
-        <w:rPr>
-          <w:rFonts w:ascii="Cambria Math" w:hAnsi="Cambria Math" w:cs="Arial"/>
-          <w:sz w:val="24"/>
-          <w:szCs w:val="24"/>
-        </w:rPr>
-        <w:t>/202</w:t>
-      </w:r>
-      <w:r>
-        <w:rPr>
-          <w:rFonts w:ascii="Cambria Math" w:hAnsi="Cambria Math" w:cs="Arial"/>
-          <w:sz w:val="24"/>
-          <w:szCs w:val="24"/>
-        </w:rPr>
-        <w:t>2</w:t>
       </w:r>
       <w:r>
         <w:rPr>
@@ -226,7 +234,7 @@
         <w:pStyle w:val="ListParagraph"/>
         <w:numPr>
           <w:ilvl w:val="0"/>
-          <w:numId w:val="1"/>
+          <w:numId w:val="2"/>
         </w:numPr>
         <w:rPr>
           <w:rFonts w:ascii="Cambria Math" w:hAnsi="Cambria Math" w:cs="Arial"/>
@@ -478,7 +486,7 @@
         <w:pStyle w:val="ListParagraph"/>
         <w:numPr>
           <w:ilvl w:val="0"/>
-          <w:numId w:val="2"/>
+          <w:numId w:val="3"/>
         </w:numPr>
         <w:rPr>
           <w:rFonts w:ascii="Cambria Math" w:hAnsi="Cambria Math" w:cs="Arial"/>
@@ -488,7 +496,7 @@
       </w:pPr>
       <w:r>
         <w:rPr>
-          <w:rFonts w:ascii="Cambria Math" w:hAnsi="Cambria Math" w:cs="Arial" w:eastAsiaTheme="minorEastAsia"/>
+          <w:rFonts w:ascii="Cambria Math" w:eastAsiaTheme="minorEastAsia" w:hAnsi="Cambria Math" w:cs="Arial"/>
           <w:iCs/>
           <w:sz w:val="24"/>
           <w:szCs w:val="24"/>
@@ -613,15 +621,7 @@
           <w:sz w:val="24"/>
           <w:szCs w:val="24"/>
         </w:rPr>
-        <w:t xml:space="preserve">(2 </w:t>
-      </w:r>
-      <w:r>
-        <w:rPr>
-          <w:rFonts w:ascii="Cambria Math" w:hAnsi="Cambria Math" w:cs="Arial"/>
-          <w:sz w:val="24"/>
-          <w:szCs w:val="24"/>
-        </w:rPr>
-        <w:t>points</w:t>
+        <w:t>(2 points</w:t>
       </w:r>
       <w:r>
         <w:rPr>
@@ -644,100 +644,166 @@
       <w:pPr>
         <w:pStyle w:val="ListParagraph"/>
       </w:pPr>
-      <m:oMathPara xmlns:m="http://schemas.openxmlformats.org/officeDocument/2006/math">
-        <m:oMath xmlns:m="http://schemas.openxmlformats.org/officeDocument/2006/math">
-          <m:sSubSup xmlns:m="http://schemas.openxmlformats.org/officeDocument/2006/math">
+      <m:oMathPara>
+        <m:oMath>
+          <m:sSubSup>
             <m:sSubSupPr>
-              <m:ctrlPr/>
+              <m:ctrlPr>
+                <w:rPr>
+                  <w:rFonts w:ascii="Cambria Math" w:hAnsi="Cambria Math"/>
+                </w:rPr>
+              </m:ctrlPr>
             </m:sSubSupPr>
             <m:e>
               <m:r>
-                <m:t>𝑉</m:t>
+                <w:rPr>
+                  <w:rFonts w:ascii="Cambria Math" w:hAnsi="Cambria Math"/>
+                </w:rPr>
+                <m:t>V</m:t>
               </m:r>
             </m:e>
             <m:sub>
               <m:r>
+                <w:rPr>
+                  <w:rFonts w:ascii="Cambria Math" w:hAnsi="Cambria Math"/>
+                </w:rPr>
                 <m:t>1</m:t>
               </m:r>
             </m:sub>
             <m:sup>
               <m:r>
+                <w:rPr>
+                  <w:rFonts w:ascii="Cambria Math" w:hAnsi="Cambria Math"/>
+                </w:rPr>
                 <m:t>+</m:t>
               </m:r>
             </m:sup>
           </m:sSubSup>
-          <m:r xmlns:m="http://schemas.openxmlformats.org/officeDocument/2006/math">
-            <m:t xmlns:m="http://schemas.openxmlformats.org/officeDocument/2006/math">=</m:t>
+          <m:r>
+            <w:rPr>
+              <w:rFonts w:ascii="Cambria Math" w:hAnsi="Cambria Math"/>
+            </w:rPr>
+            <m:t>=</m:t>
           </m:r>
-          <m:sSubSup xmlns:m="http://schemas.openxmlformats.org/officeDocument/2006/math">
+          <m:sSubSup>
             <m:sSubSupPr>
-              <m:ctrlPr/>
+              <m:ctrlPr>
+                <w:rPr>
+                  <w:rFonts w:ascii="Cambria Math" w:hAnsi="Cambria Math"/>
+                </w:rPr>
+              </m:ctrlPr>
             </m:sSubSupPr>
             <m:e>
               <m:r>
-                <m:t>𝐼</m:t>
+                <w:rPr>
+                  <w:rFonts w:ascii="Cambria Math" w:hAnsi="Cambria Math"/>
+                </w:rPr>
+                <m:t>I</m:t>
               </m:r>
             </m:e>
             <m:sub>
               <m:r>
+                <w:rPr>
+                  <w:rFonts w:ascii="Cambria Math" w:hAnsi="Cambria Math"/>
+                </w:rPr>
                 <m:t>1</m:t>
               </m:r>
             </m:sub>
             <m:sup>
               <m:r>
+                <w:rPr>
+                  <w:rFonts w:ascii="Cambria Math" w:hAnsi="Cambria Math"/>
+                </w:rPr>
                 <m:t>+</m:t>
               </m:r>
             </m:sup>
           </m:sSubSup>
-          <m:sSub xmlns:m="http://schemas.openxmlformats.org/officeDocument/2006/math">
+          <m:sSub>
             <m:sSubPr>
-              <m:ctrlPr/>
+              <m:ctrlPr>
+                <w:rPr>
+                  <w:rFonts w:ascii="Cambria Math" w:hAnsi="Cambria Math"/>
+                </w:rPr>
+              </m:ctrlPr>
             </m:sSubPr>
             <m:e>
               <m:r>
-                <m:t>𝑍</m:t>
+                <w:rPr>
+                  <w:rFonts w:ascii="Cambria Math" w:hAnsi="Cambria Math"/>
+                </w:rPr>
+                <m:t>Z</m:t>
               </m:r>
             </m:e>
             <m:sub>
               <m:r>
+                <w:rPr>
+                  <w:rFonts w:ascii="Cambria Math" w:hAnsi="Cambria Math"/>
+                </w:rPr>
                 <m:t>0</m:t>
               </m:r>
             </m:sub>
           </m:sSub>
-          <m:r xmlns:m="http://schemas.openxmlformats.org/officeDocument/2006/math">
-            <m:t xmlns:m="http://schemas.openxmlformats.org/officeDocument/2006/math">=</m:t>
+          <m:r>
+            <w:rPr>
+              <w:rFonts w:ascii="Cambria Math" w:hAnsi="Cambria Math"/>
+            </w:rPr>
+            <m:t>=</m:t>
           </m:r>
-          <m:f xmlns:m="http://schemas.openxmlformats.org/officeDocument/2006/math">
+          <m:f>
             <m:fPr>
-              <m:ctrlPr/>
+              <m:ctrlPr>
+                <w:rPr>
+                  <w:rFonts w:ascii="Cambria Math" w:hAnsi="Cambria Math"/>
+                </w:rPr>
+              </m:ctrlPr>
             </m:fPr>
             <m:num>
               <m:sSub>
                 <m:sSubPr>
-                  <m:ctrlPr/>
+                  <m:ctrlPr>
+                    <w:rPr>
+                      <w:rFonts w:ascii="Cambria Math" w:hAnsi="Cambria Math"/>
+                    </w:rPr>
+                  </m:ctrlPr>
                 </m:sSubPr>
                 <m:e>
                   <m:r>
-                    <m:t>𝑉</m:t>
+                    <w:rPr>
+                      <w:rFonts w:ascii="Cambria Math" w:hAnsi="Cambria Math"/>
+                    </w:rPr>
+                    <m:t>V</m:t>
                   </m:r>
                 </m:e>
                 <m:sub>
                   <m:r>
-                    <m:t>𝑔</m:t>
+                    <w:rPr>
+                      <w:rFonts w:ascii="Cambria Math" w:hAnsi="Cambria Math"/>
+                    </w:rPr>
+                    <m:t>g</m:t>
                   </m:r>
                 </m:sub>
               </m:sSub>
               <m:sSub>
                 <m:sSubPr>
-                  <m:ctrlPr/>
+                  <m:ctrlPr>
+                    <w:rPr>
+                      <w:rFonts w:ascii="Cambria Math" w:hAnsi="Cambria Math"/>
+                    </w:rPr>
+                  </m:ctrlPr>
                 </m:sSubPr>
                 <m:e>
                   <m:r>
-                    <m:t>𝑍</m:t>
+                    <w:rPr>
+                      <w:rFonts w:ascii="Cambria Math" w:hAnsi="Cambria Math"/>
+                    </w:rPr>
+                    <m:t>Z</m:t>
                   </m:r>
                 </m:e>
                 <m:sub>
                   <m:r>
+                    <w:rPr>
+                      <w:rFonts w:ascii="Cambria Math" w:hAnsi="Cambria Math"/>
+                    </w:rPr>
                     <m:t>0</m:t>
                   </m:r>
                 </m:sub>
@@ -746,72 +812,116 @@
             <m:den>
               <m:sSub>
                 <m:sSubPr>
-                  <m:ctrlPr/>
+                  <m:ctrlPr>
+                    <w:rPr>
+                      <w:rFonts w:ascii="Cambria Math" w:hAnsi="Cambria Math"/>
+                    </w:rPr>
+                  </m:ctrlPr>
                 </m:sSubPr>
                 <m:e>
                   <m:r>
-                    <m:t>𝑅</m:t>
+                    <w:rPr>
+                      <w:rFonts w:ascii="Cambria Math" w:hAnsi="Cambria Math"/>
+                    </w:rPr>
+                    <m:t>R</m:t>
                   </m:r>
                 </m:e>
                 <m:sub>
                   <m:r>
-                    <m:t>𝑔</m:t>
+                    <w:rPr>
+                      <w:rFonts w:ascii="Cambria Math" w:hAnsi="Cambria Math"/>
+                    </w:rPr>
+                    <m:t>g</m:t>
                   </m:r>
                 </m:sub>
               </m:sSub>
               <m:r>
+                <w:rPr>
+                  <w:rFonts w:ascii="Cambria Math" w:hAnsi="Cambria Math"/>
+                </w:rPr>
                 <m:t>+</m:t>
               </m:r>
               <m:sSub>
                 <m:sSubPr>
-                  <m:ctrlPr/>
+                  <m:ctrlPr>
+                    <w:rPr>
+                      <w:rFonts w:ascii="Cambria Math" w:hAnsi="Cambria Math"/>
+                    </w:rPr>
+                  </m:ctrlPr>
                 </m:sSubPr>
                 <m:e>
                   <m:r>
-                    <m:t>𝑍</m:t>
+                    <w:rPr>
+                      <w:rFonts w:ascii="Cambria Math" w:hAnsi="Cambria Math"/>
+                    </w:rPr>
+                    <m:t>Z</m:t>
                   </m:r>
                 </m:e>
                 <m:sub>
                   <m:r>
+                    <w:rPr>
+                      <w:rFonts w:ascii="Cambria Math" w:hAnsi="Cambria Math"/>
+                    </w:rPr>
                     <m:t>0</m:t>
                   </m:r>
                 </m:sub>
               </m:sSub>
             </m:den>
           </m:f>
-          <m:r xmlns:m="http://schemas.openxmlformats.org/officeDocument/2006/math">
-            <m:t xmlns:m="http://schemas.openxmlformats.org/officeDocument/2006/math">=</m:t>
+          <m:r>
+            <w:rPr>
+              <w:rFonts w:ascii="Cambria Math" w:hAnsi="Cambria Math"/>
+            </w:rPr>
+            <m:t>=</m:t>
           </m:r>
-          <m:f xmlns:m="http://schemas.openxmlformats.org/officeDocument/2006/math">
+          <m:f>
             <m:fPr>
-              <m:ctrlPr/>
+              <m:ctrlPr>
+                <w:rPr>
+                  <w:rFonts w:ascii="Cambria Math" w:hAnsi="Cambria Math"/>
+                </w:rPr>
+              </m:ctrlPr>
             </m:fPr>
             <m:num>
               <m:d>
                 <m:dPr>
-                  <m:ctrlPr/>
+                  <m:ctrlPr>
+                    <w:rPr>
+                      <w:rFonts w:ascii="Cambria Math" w:hAnsi="Cambria Math"/>
+                    </w:rPr>
+                  </m:ctrlPr>
                 </m:dPr>
                 <m:e>
                   <m:r>
-                    <m:t>9</m:t>
-                  </m:r>
-                  <m:r>
-                    <m:t>𝑉</m:t>
+                    <w:rPr>
+                      <w:rFonts w:ascii="Cambria Math" w:hAnsi="Cambria Math"/>
+                    </w:rPr>
+                    <m:t>9V</m:t>
                   </m:r>
                 </m:e>
               </m:d>
               <m:d>
                 <m:dPr>
-                  <m:ctrlPr/>
+                  <m:ctrlPr>
+                    <w:rPr>
+                      <w:rFonts w:ascii="Cambria Math" w:hAnsi="Cambria Math"/>
+                    </w:rPr>
+                  </m:ctrlPr>
                 </m:dPr>
                 <m:e>
                   <m:r>
+                    <w:rPr>
+                      <w:rFonts w:ascii="Cambria Math" w:hAnsi="Cambria Math"/>
+                    </w:rPr>
                     <m:t>50</m:t>
                   </m:r>
                   <m:r>
                     <m:rPr>
                       <m:sty m:val="p"/>
                     </m:rPr>
+                    <w:rPr>
+                      <w:rFonts w:ascii="Cambria Math" w:hAnsi="Cambria Math"/>
+                    </w:rPr>
                     <m:t>Ω</m:t>
                   </m:r>
                 </m:e>
@@ -819,45 +929,53 @@
             </m:num>
             <m:den>
               <m:r>
+                <w:rPr>
+                  <w:rFonts w:ascii="Cambria Math" w:hAnsi="Cambria Math"/>
+                </w:rPr>
                 <m:t>75</m:t>
               </m:r>
               <m:r>
                 <m:rPr>
                   <m:sty m:val="p"/>
                 </m:rPr>
+                <w:rPr>
+                  <w:rFonts w:ascii="Cambria Math" w:hAnsi="Cambria Math"/>
+                </w:rPr>
                 <m:t>Ω</m:t>
               </m:r>
               <m:r>
+                <w:rPr>
+                  <w:rFonts w:ascii="Cambria Math" w:hAnsi="Cambria Math"/>
+                </w:rPr>
                 <m:t>+50</m:t>
               </m:r>
               <m:r>
                 <m:rPr>
                   <m:sty m:val="p"/>
                 </m:rPr>
+                <w:rPr>
+                  <w:rFonts w:ascii="Cambria Math" w:hAnsi="Cambria Math"/>
+                </w:rPr>
                 <m:t>Ω</m:t>
               </m:r>
             </m:den>
           </m:f>
-          <m:r xmlns:m="http://schemas.openxmlformats.org/officeDocument/2006/math">
-            <m:t xmlns:m="http://schemas.openxmlformats.org/officeDocument/2006/math">=3.6 </m:t>
-          </m:r>
-          <m:r xmlns:m="http://schemas.openxmlformats.org/officeDocument/2006/math">
-            <m:t xmlns:m="http://schemas.openxmlformats.org/officeDocument/2006/math">𝑉</m:t>
+          <m:r>
+            <w:rPr>
+              <w:rFonts w:ascii="Cambria Math" w:hAnsi="Cambria Math"/>
+            </w:rPr>
+            <m:t>=3.6 V</m:t>
           </m:r>
         </m:oMath>
       </m:oMathPara>
     </w:p>
-    <w:p>
-      <w:pPr>
-        <w:pStyle w:val="Normal"/>
-      </w:pPr>
-    </w:p>
+    <w:p/>
     <w:p>
       <w:pPr>
         <w:pStyle w:val="ListParagraph"/>
         <w:numPr>
           <w:ilvl w:val="0"/>
-          <w:numId w:val="2"/>
+          <w:numId w:val="3"/>
         </w:numPr>
         <w:rPr>
           <w:rFonts w:ascii="Cambria Math" w:hAnsi="Cambria Math" w:cs="Arial"/>
@@ -867,7 +985,7 @@
       </w:pPr>
       <w:r>
         <w:rPr>
-          <w:rFonts w:ascii="Cambria Math" w:hAnsi="Cambria Math" w:cs="Arial" w:eastAsiaTheme="minorEastAsia"/>
+          <w:rFonts w:ascii="Cambria Math" w:eastAsiaTheme="minorEastAsia" w:hAnsi="Cambria Math" w:cs="Arial"/>
           <w:iCs/>
           <w:sz w:val="24"/>
           <w:szCs w:val="24"/>
@@ -1018,48 +1136,78 @@
           <w:szCs w:val="24"/>
         </w:rPr>
       </w:pPr>
-      <m:oMathPara xmlns:m="http://schemas.openxmlformats.org/officeDocument/2006/math">
-        <m:oMath xmlns:m="http://schemas.openxmlformats.org/officeDocument/2006/math">
-          <m:sSubSup xmlns:m="http://schemas.openxmlformats.org/officeDocument/2006/math">
+      <m:oMathPara>
+        <m:oMath>
+          <m:sSubSup>
             <m:sSubSupPr>
-              <m:ctrlPr/>
+              <m:ctrlPr>
+                <w:rPr>
+                  <w:rFonts w:ascii="Cambria Math" w:hAnsi="Cambria Math"/>
+                </w:rPr>
+              </m:ctrlPr>
             </m:sSubSupPr>
             <m:e>
               <m:r>
-                <m:t>𝐼</m:t>
+                <w:rPr>
+                  <w:rFonts w:ascii="Cambria Math" w:hAnsi="Cambria Math"/>
+                </w:rPr>
+                <m:t>I</m:t>
               </m:r>
             </m:e>
             <m:sub>
               <m:r>
+                <w:rPr>
+                  <w:rFonts w:ascii="Cambria Math" w:hAnsi="Cambria Math"/>
+                </w:rPr>
                 <m:t>1</m:t>
               </m:r>
             </m:sub>
             <m:sup>
               <m:r>
+                <w:rPr>
+                  <w:rFonts w:ascii="Cambria Math" w:hAnsi="Cambria Math"/>
+                </w:rPr>
                 <m:t>+</m:t>
               </m:r>
             </m:sup>
           </m:sSubSup>
-          <m:r xmlns:m="http://schemas.openxmlformats.org/officeDocument/2006/math">
-            <m:t xmlns:m="http://schemas.openxmlformats.org/officeDocument/2006/math">=</m:t>
+          <m:r>
+            <w:rPr>
+              <w:rFonts w:ascii="Cambria Math" w:hAnsi="Cambria Math"/>
+            </w:rPr>
+            <m:t>=</m:t>
           </m:r>
-          <m:f xmlns:m="http://schemas.openxmlformats.org/officeDocument/2006/math">
+          <m:f>
             <m:fPr>
-              <m:ctrlPr/>
+              <m:ctrlPr>
+                <w:rPr>
+                  <w:rFonts w:ascii="Cambria Math" w:hAnsi="Cambria Math"/>
+                </w:rPr>
+              </m:ctrlPr>
             </m:fPr>
             <m:num>
               <m:sSub>
                 <m:sSubPr>
-                  <m:ctrlPr/>
+                  <m:ctrlPr>
+                    <w:rPr>
+                      <w:rFonts w:ascii="Cambria Math" w:hAnsi="Cambria Math"/>
+                    </w:rPr>
+                  </m:ctrlPr>
                 </m:sSubPr>
                 <m:e>
                   <m:r>
-                    <m:t>𝑉</m:t>
+                    <w:rPr>
+                      <w:rFonts w:ascii="Cambria Math" w:hAnsi="Cambria Math"/>
+                    </w:rPr>
+                    <m:t>V</m:t>
                   </m:r>
                 </m:e>
                 <m:sub>
                   <m:r>
-                    <m:t>𝑔</m:t>
+                    <w:rPr>
+                      <w:rFonts w:ascii="Cambria Math" w:hAnsi="Cambria Math"/>
+                    </w:rPr>
+                    <m:t>g</m:t>
                   </m:r>
                 </m:sub>
               </m:sSub>
@@ -1067,87 +1215,133 @@
             <m:den>
               <m:sSub>
                 <m:sSubPr>
-                  <m:ctrlPr/>
+                  <m:ctrlPr>
+                    <w:rPr>
+                      <w:rFonts w:ascii="Cambria Math" w:hAnsi="Cambria Math"/>
+                    </w:rPr>
+                  </m:ctrlPr>
                 </m:sSubPr>
                 <m:e>
                   <m:r>
-                    <m:t>𝑅</m:t>
+                    <w:rPr>
+                      <w:rFonts w:ascii="Cambria Math" w:hAnsi="Cambria Math"/>
+                    </w:rPr>
+                    <m:t>R</m:t>
                   </m:r>
                 </m:e>
                 <m:sub>
                   <m:r>
-                    <m:t>𝑔</m:t>
+                    <w:rPr>
+                      <w:rFonts w:ascii="Cambria Math" w:hAnsi="Cambria Math"/>
+                    </w:rPr>
+                    <m:t>g</m:t>
                   </m:r>
                 </m:sub>
               </m:sSub>
               <m:r>
+                <w:rPr>
+                  <w:rFonts w:ascii="Cambria Math" w:hAnsi="Cambria Math"/>
+                </w:rPr>
                 <m:t>+</m:t>
               </m:r>
               <m:sSub>
                 <m:sSubPr>
-                  <m:ctrlPr/>
+                  <m:ctrlPr>
+                    <w:rPr>
+                      <w:rFonts w:ascii="Cambria Math" w:hAnsi="Cambria Math"/>
+                    </w:rPr>
+                  </m:ctrlPr>
                 </m:sSubPr>
                 <m:e>
                   <m:r>
-                    <m:t>𝑍</m:t>
+                    <w:rPr>
+                      <w:rFonts w:ascii="Cambria Math" w:hAnsi="Cambria Math"/>
+                    </w:rPr>
+                    <m:t>Z</m:t>
                   </m:r>
                 </m:e>
                 <m:sub>
                   <m:r>
+                    <w:rPr>
+                      <w:rFonts w:ascii="Cambria Math" w:hAnsi="Cambria Math"/>
+                    </w:rPr>
                     <m:t>0</m:t>
                   </m:r>
                 </m:sub>
               </m:sSub>
             </m:den>
           </m:f>
-          <m:r xmlns:m="http://schemas.openxmlformats.org/officeDocument/2006/math">
-            <m:t xmlns:m="http://schemas.openxmlformats.org/officeDocument/2006/math">=</m:t>
+          <m:r>
+            <w:rPr>
+              <w:rFonts w:ascii="Cambria Math" w:hAnsi="Cambria Math"/>
+            </w:rPr>
+            <m:t>=</m:t>
           </m:r>
-          <m:f xmlns:m="http://schemas.openxmlformats.org/officeDocument/2006/math">
+          <m:f>
             <m:fPr>
-              <m:ctrlPr/>
+              <m:ctrlPr>
+                <w:rPr>
+                  <w:rFonts w:ascii="Cambria Math" w:hAnsi="Cambria Math"/>
+                </w:rPr>
+              </m:ctrlPr>
             </m:fPr>
             <m:num>
               <m:d>
                 <m:dPr>
-                  <m:ctrlPr/>
+                  <m:ctrlPr>
+                    <w:rPr>
+                      <w:rFonts w:ascii="Cambria Math" w:hAnsi="Cambria Math"/>
+                    </w:rPr>
+                  </m:ctrlPr>
                 </m:dPr>
                 <m:e>
                   <m:r>
-                    <m:t>9</m:t>
-                  </m:r>
-                  <m:r>
-                    <m:t>𝑉</m:t>
+                    <w:rPr>
+                      <w:rFonts w:ascii="Cambria Math" w:hAnsi="Cambria Math"/>
+                    </w:rPr>
+                    <m:t>9V</m:t>
                   </m:r>
                 </m:e>
               </m:d>
             </m:num>
             <m:den>
               <m:r>
+                <w:rPr>
+                  <w:rFonts w:ascii="Cambria Math" w:hAnsi="Cambria Math"/>
+                </w:rPr>
                 <m:t>75</m:t>
               </m:r>
               <m:r>
                 <m:rPr>
                   <m:sty m:val="p"/>
                 </m:rPr>
+                <w:rPr>
+                  <w:rFonts w:ascii="Cambria Math" w:hAnsi="Cambria Math"/>
+                </w:rPr>
                 <m:t>Ω</m:t>
               </m:r>
               <m:r>
+                <w:rPr>
+                  <w:rFonts w:ascii="Cambria Math" w:hAnsi="Cambria Math"/>
+                </w:rPr>
                 <m:t>+50</m:t>
               </m:r>
               <m:r>
                 <m:rPr>
                   <m:sty m:val="p"/>
                 </m:rPr>
+                <w:rPr>
+                  <w:rFonts w:ascii="Cambria Math" w:hAnsi="Cambria Math"/>
+                </w:rPr>
                 <m:t>Ω</m:t>
               </m:r>
             </m:den>
           </m:f>
-          <m:r xmlns:m="http://schemas.openxmlformats.org/officeDocument/2006/math">
-            <m:t xmlns:m="http://schemas.openxmlformats.org/officeDocument/2006/math">=72 </m:t>
-          </m:r>
-          <m:r xmlns:m="http://schemas.openxmlformats.org/officeDocument/2006/math">
-            <m:t xmlns:m="http://schemas.openxmlformats.org/officeDocument/2006/math">𝑚𝐴</m:t>
+          <m:r>
+            <w:rPr>
+              <w:rFonts w:ascii="Cambria Math" w:hAnsi="Cambria Math"/>
+            </w:rPr>
+            <m:t>=72 mA</m:t>
           </m:r>
         </m:oMath>
       </m:oMathPara>
@@ -1166,7 +1360,7 @@
         <w:pStyle w:val="ListParagraph"/>
         <w:numPr>
           <w:ilvl w:val="0"/>
-          <w:numId w:val="2"/>
+          <w:numId w:val="3"/>
         </w:numPr>
         <w:rPr>
           <w:rFonts w:ascii="Cambria Math" w:hAnsi="Cambria Math" w:cs="Arial"/>
@@ -1233,7 +1427,7 @@
       </w:r>
       <w:r>
         <w:rPr>
-          <w:rFonts w:ascii="Cambria Math" w:hAnsi="Cambria Math" w:cs="Arial" w:eastAsiaTheme="minorEastAsia"/>
+          <w:rFonts w:ascii="Cambria Math" w:eastAsiaTheme="minorEastAsia" w:hAnsi="Cambria Math" w:cs="Arial"/>
           <w:iCs/>
           <w:sz w:val="24"/>
           <w:szCs w:val="24"/>
@@ -1274,58 +1468,95 @@
           <w:szCs w:val="24"/>
         </w:rPr>
       </w:pPr>
-      <m:oMathPara xmlns:m="http://schemas.openxmlformats.org/officeDocument/2006/math">
-        <m:oMath xmlns:m="http://schemas.openxmlformats.org/officeDocument/2006/math">
-          <m:sSub xmlns:m="http://schemas.openxmlformats.org/officeDocument/2006/math">
+      <m:oMathPara>
+        <m:oMath>
+          <m:sSub>
             <m:sSubPr>
-              <m:ctrlPr/>
+              <m:ctrlPr>
+                <w:rPr>
+                  <w:rFonts w:ascii="Cambria Math" w:hAnsi="Cambria Math"/>
+                </w:rPr>
+              </m:ctrlPr>
             </m:sSubPr>
             <m:e>
               <m:r>
-                <m:t>𝑉</m:t>
+                <w:rPr>
+                  <w:rFonts w:ascii="Cambria Math" w:hAnsi="Cambria Math"/>
+                </w:rPr>
+                <m:t>V</m:t>
               </m:r>
             </m:e>
             <m:sub>
               <m:r>
+                <w:rPr>
+                  <w:rFonts w:ascii="Cambria Math" w:hAnsi="Cambria Math"/>
+                </w:rPr>
                 <m:t>∞</m:t>
               </m:r>
             </m:sub>
           </m:sSub>
-          <m:r xmlns:m="http://schemas.openxmlformats.org/officeDocument/2006/math">
-            <m:t xmlns:m="http://schemas.openxmlformats.org/officeDocument/2006/math">=</m:t>
+          <m:r>
+            <w:rPr>
+              <w:rFonts w:ascii="Cambria Math" w:hAnsi="Cambria Math"/>
+            </w:rPr>
+            <m:t>=</m:t>
           </m:r>
-          <m:f xmlns:m="http://schemas.openxmlformats.org/officeDocument/2006/math">
+          <m:f>
             <m:fPr>
-              <m:ctrlPr/>
+              <m:ctrlPr>
+                <w:rPr>
+                  <w:rFonts w:ascii="Cambria Math" w:hAnsi="Cambria Math"/>
+                </w:rPr>
+              </m:ctrlPr>
             </m:fPr>
             <m:num>
               <m:sSub>
                 <m:sSubPr>
-                  <m:ctrlPr/>
+                  <m:ctrlPr>
+                    <w:rPr>
+                      <w:rFonts w:ascii="Cambria Math" w:hAnsi="Cambria Math"/>
+                    </w:rPr>
+                  </m:ctrlPr>
                 </m:sSubPr>
                 <m:e>
                   <m:r>
-                    <m:t>𝑉</m:t>
+                    <w:rPr>
+                      <w:rFonts w:ascii="Cambria Math" w:hAnsi="Cambria Math"/>
+                    </w:rPr>
+                    <m:t>V</m:t>
                   </m:r>
                 </m:e>
                 <m:sub>
                   <m:r>
-                    <m:t>𝑔</m:t>
+                    <w:rPr>
+                      <w:rFonts w:ascii="Cambria Math" w:hAnsi="Cambria Math"/>
+                    </w:rPr>
+                    <m:t>g</m:t>
                   </m:r>
                 </m:sub>
               </m:sSub>
               <m:sSub>
                 <m:sSubPr>
-                  <m:ctrlPr/>
+                  <m:ctrlPr>
+                    <w:rPr>
+                      <w:rFonts w:ascii="Cambria Math" w:hAnsi="Cambria Math"/>
+                    </w:rPr>
+                  </m:ctrlPr>
                 </m:sSubPr>
                 <m:e>
                   <m:r>
-                    <m:t>𝑅</m:t>
+                    <w:rPr>
+                      <w:rFonts w:ascii="Cambria Math" w:hAnsi="Cambria Math"/>
+                    </w:rPr>
+                    <m:t>R</m:t>
                   </m:r>
                 </m:e>
                 <m:sub>
                   <m:r>
-                    <m:t>𝐿</m:t>
+                    <w:rPr>
+                      <w:rFonts w:ascii="Cambria Math" w:hAnsi="Cambria Math"/>
+                    </w:rPr>
+                    <m:t>L</m:t>
                   </m:r>
                 </m:sub>
               </m:sSub>
@@ -1333,72 +1564,116 @@
             <m:den>
               <m:sSub>
                 <m:sSubPr>
-                  <m:ctrlPr/>
+                  <m:ctrlPr>
+                    <w:rPr>
+                      <w:rFonts w:ascii="Cambria Math" w:hAnsi="Cambria Math"/>
+                    </w:rPr>
+                  </m:ctrlPr>
                 </m:sSubPr>
                 <m:e>
                   <m:r>
-                    <m:t>𝑅</m:t>
+                    <w:rPr>
+                      <w:rFonts w:ascii="Cambria Math" w:hAnsi="Cambria Math"/>
+                    </w:rPr>
+                    <m:t>R</m:t>
                   </m:r>
                 </m:e>
                 <m:sub>
                   <m:r>
-                    <m:t>𝑔</m:t>
+                    <w:rPr>
+                      <w:rFonts w:ascii="Cambria Math" w:hAnsi="Cambria Math"/>
+                    </w:rPr>
+                    <m:t>g</m:t>
                   </m:r>
                 </m:sub>
               </m:sSub>
               <m:r>
+                <w:rPr>
+                  <w:rFonts w:ascii="Cambria Math" w:hAnsi="Cambria Math"/>
+                </w:rPr>
                 <m:t>+</m:t>
               </m:r>
               <m:sSub>
                 <m:sSubPr>
-                  <m:ctrlPr/>
+                  <m:ctrlPr>
+                    <w:rPr>
+                      <w:rFonts w:ascii="Cambria Math" w:hAnsi="Cambria Math"/>
+                    </w:rPr>
+                  </m:ctrlPr>
                 </m:sSubPr>
                 <m:e>
                   <m:r>
-                    <m:t>𝑅</m:t>
+                    <w:rPr>
+                      <w:rFonts w:ascii="Cambria Math" w:hAnsi="Cambria Math"/>
+                    </w:rPr>
+                    <m:t>R</m:t>
                   </m:r>
                 </m:e>
                 <m:sub>
                   <m:r>
-                    <m:t>𝐿</m:t>
+                    <w:rPr>
+                      <w:rFonts w:ascii="Cambria Math" w:hAnsi="Cambria Math"/>
+                    </w:rPr>
+                    <m:t>L</m:t>
                   </m:r>
                 </m:sub>
               </m:sSub>
             </m:den>
           </m:f>
-          <m:r xmlns:m="http://schemas.openxmlformats.org/officeDocument/2006/math">
-            <m:t xmlns:m="http://schemas.openxmlformats.org/officeDocument/2006/math">=</m:t>
+          <m:r>
+            <w:rPr>
+              <w:rFonts w:ascii="Cambria Math" w:hAnsi="Cambria Math"/>
+            </w:rPr>
+            <m:t>=</m:t>
           </m:r>
-          <m:f xmlns:m="http://schemas.openxmlformats.org/officeDocument/2006/math">
+          <m:f>
             <m:fPr>
-              <m:ctrlPr/>
+              <m:ctrlPr>
+                <w:rPr>
+                  <w:rFonts w:ascii="Cambria Math" w:hAnsi="Cambria Math"/>
+                </w:rPr>
+              </m:ctrlPr>
             </m:fPr>
             <m:num>
               <m:d>
                 <m:dPr>
-                  <m:ctrlPr/>
+                  <m:ctrlPr>
+                    <w:rPr>
+                      <w:rFonts w:ascii="Cambria Math" w:hAnsi="Cambria Math"/>
+                    </w:rPr>
+                  </m:ctrlPr>
                 </m:dPr>
                 <m:e>
                   <m:r>
-                    <m:t>9</m:t>
-                  </m:r>
-                  <m:r>
-                    <m:t>𝑉</m:t>
+                    <w:rPr>
+                      <w:rFonts w:ascii="Cambria Math" w:hAnsi="Cambria Math"/>
+                    </w:rPr>
+                    <m:t>9V</m:t>
                   </m:r>
                 </m:e>
               </m:d>
               <m:d>
                 <m:dPr>
-                  <m:ctrlPr/>
+                  <m:ctrlPr>
+                    <w:rPr>
+                      <w:rFonts w:ascii="Cambria Math" w:hAnsi="Cambria Math"/>
+                    </w:rPr>
+                  </m:ctrlPr>
                 </m:dPr>
                 <m:e>
                   <m:r>
+                    <w:rPr>
+                      <w:rFonts w:ascii="Cambria Math" w:hAnsi="Cambria Math"/>
+                    </w:rPr>
                     <m:t>25</m:t>
                   </m:r>
                   <m:r>
                     <m:rPr>
                       <m:sty m:val="p"/>
                     </m:rPr>
+                    <w:rPr>
+                      <w:rFonts w:ascii="Cambria Math" w:hAnsi="Cambria Math"/>
+                    </w:rPr>
                     <m:t>Ω</m:t>
                   </m:r>
                 </m:e>
@@ -1406,30 +1681,42 @@
             </m:num>
             <m:den>
               <m:r>
+                <w:rPr>
+                  <w:rFonts w:ascii="Cambria Math" w:hAnsi="Cambria Math"/>
+                </w:rPr>
                 <m:t>75</m:t>
               </m:r>
               <m:r>
                 <m:rPr>
                   <m:sty m:val="p"/>
                 </m:rPr>
+                <w:rPr>
+                  <w:rFonts w:ascii="Cambria Math" w:hAnsi="Cambria Math"/>
+                </w:rPr>
                 <m:t>Ω</m:t>
               </m:r>
               <m:r>
+                <w:rPr>
+                  <w:rFonts w:ascii="Cambria Math" w:hAnsi="Cambria Math"/>
+                </w:rPr>
                 <m:t>+25</m:t>
               </m:r>
               <m:r>
                 <m:rPr>
                   <m:sty m:val="p"/>
                 </m:rPr>
+                <w:rPr>
+                  <w:rFonts w:ascii="Cambria Math" w:hAnsi="Cambria Math"/>
+                </w:rPr>
                 <m:t>Ω</m:t>
               </m:r>
             </m:den>
           </m:f>
-          <m:r xmlns:m="http://schemas.openxmlformats.org/officeDocument/2006/math">
-            <m:t xmlns:m="http://schemas.openxmlformats.org/officeDocument/2006/math">=2.25 </m:t>
-          </m:r>
-          <m:r xmlns:m="http://schemas.openxmlformats.org/officeDocument/2006/math">
-            <m:t xmlns:m="http://schemas.openxmlformats.org/officeDocument/2006/math">𝑉</m:t>
+          <m:r>
+            <w:rPr>
+              <w:rFonts w:ascii="Cambria Math" w:hAnsi="Cambria Math"/>
+            </w:rPr>
+            <m:t>=2.25 V</m:t>
           </m:r>
         </m:oMath>
       </m:oMathPara>
@@ -1448,7 +1735,7 @@
         <w:pStyle w:val="ListParagraph"/>
         <w:numPr>
           <w:ilvl w:val="0"/>
-          <w:numId w:val="2"/>
+          <w:numId w:val="3"/>
         </w:numPr>
         <w:rPr>
           <w:rFonts w:ascii="Cambria Math" w:hAnsi="Cambria Math" w:cs="Arial"/>
@@ -1523,7 +1810,7 @@
       </w:r>
       <w:r>
         <w:rPr>
-          <w:rFonts w:ascii="Cambria Math" w:hAnsi="Cambria Math" w:cs="Arial" w:eastAsiaTheme="minorEastAsia"/>
+          <w:rFonts w:ascii="Cambria Math" w:eastAsiaTheme="minorEastAsia" w:hAnsi="Cambria Math" w:cs="Arial"/>
           <w:iCs/>
           <w:sz w:val="24"/>
           <w:szCs w:val="24"/>
@@ -1564,42 +1851,69 @@
           <w:szCs w:val="24"/>
         </w:rPr>
       </w:pPr>
-      <m:oMathPara xmlns:m="http://schemas.openxmlformats.org/officeDocument/2006/math">
-        <m:oMath xmlns:m="http://schemas.openxmlformats.org/officeDocument/2006/math">
-          <m:sSub xmlns:m="http://schemas.openxmlformats.org/officeDocument/2006/math">
+      <m:oMathPara>
+        <m:oMath>
+          <m:sSub>
             <m:sSubPr>
-              <m:ctrlPr/>
+              <m:ctrlPr>
+                <w:rPr>
+                  <w:rFonts w:ascii="Cambria Math" w:hAnsi="Cambria Math"/>
+                </w:rPr>
+              </m:ctrlPr>
             </m:sSubPr>
             <m:e>
               <m:r>
-                <m:t>𝐼</m:t>
+                <w:rPr>
+                  <w:rFonts w:ascii="Cambria Math" w:hAnsi="Cambria Math"/>
+                </w:rPr>
+                <m:t>I</m:t>
               </m:r>
             </m:e>
             <m:sub>
               <m:r>
+                <w:rPr>
+                  <w:rFonts w:ascii="Cambria Math" w:hAnsi="Cambria Math"/>
+                </w:rPr>
                 <m:t>∞</m:t>
               </m:r>
             </m:sub>
           </m:sSub>
-          <m:r xmlns:m="http://schemas.openxmlformats.org/officeDocument/2006/math">
-            <m:t xmlns:m="http://schemas.openxmlformats.org/officeDocument/2006/math">=</m:t>
+          <m:r>
+            <w:rPr>
+              <w:rFonts w:ascii="Cambria Math" w:hAnsi="Cambria Math"/>
+            </w:rPr>
+            <m:t>=</m:t>
           </m:r>
-          <m:f xmlns:m="http://schemas.openxmlformats.org/officeDocument/2006/math">
+          <m:f>
             <m:fPr>
-              <m:ctrlPr/>
+              <m:ctrlPr>
+                <w:rPr>
+                  <w:rFonts w:ascii="Cambria Math" w:hAnsi="Cambria Math"/>
+                </w:rPr>
+              </m:ctrlPr>
             </m:fPr>
             <m:num>
               <m:sSub>
                 <m:sSubPr>
-                  <m:ctrlPr/>
+                  <m:ctrlPr>
+                    <w:rPr>
+                      <w:rFonts w:ascii="Cambria Math" w:hAnsi="Cambria Math"/>
+                    </w:rPr>
+                  </m:ctrlPr>
                 </m:sSubPr>
                 <m:e>
                   <m:r>
-                    <m:t>𝑉</m:t>
+                    <w:rPr>
+                      <w:rFonts w:ascii="Cambria Math" w:hAnsi="Cambria Math"/>
+                    </w:rPr>
+                    <m:t>V</m:t>
                   </m:r>
                 </m:e>
                 <m:sub>
                   <m:r>
+                    <w:rPr>
+                      <w:rFonts w:ascii="Cambria Math" w:hAnsi="Cambria Math"/>
+                    </w:rPr>
                     <m:t>∞</m:t>
                   </m:r>
                 </m:sub>
@@ -1608,53 +1922,76 @@
             <m:den>
               <m:sSub>
                 <m:sSubPr>
-                  <m:ctrlPr/>
+                  <m:ctrlPr>
+                    <w:rPr>
+                      <w:rFonts w:ascii="Cambria Math" w:hAnsi="Cambria Math"/>
+                    </w:rPr>
+                  </m:ctrlPr>
                 </m:sSubPr>
                 <m:e>
                   <m:r>
-                    <m:t>𝑅</m:t>
+                    <w:rPr>
+                      <w:rFonts w:ascii="Cambria Math" w:hAnsi="Cambria Math"/>
+                    </w:rPr>
+                    <m:t>R</m:t>
                   </m:r>
                 </m:e>
                 <m:sub>
                   <m:r>
-                    <m:t>𝐿</m:t>
+                    <w:rPr>
+                      <w:rFonts w:ascii="Cambria Math" w:hAnsi="Cambria Math"/>
+                    </w:rPr>
+                    <m:t>L</m:t>
                   </m:r>
                 </m:sub>
               </m:sSub>
             </m:den>
           </m:f>
-          <m:r xmlns:m="http://schemas.openxmlformats.org/officeDocument/2006/math">
-            <m:t xmlns:m="http://schemas.openxmlformats.org/officeDocument/2006/math">=</m:t>
+          <m:r>
+            <w:rPr>
+              <w:rFonts w:ascii="Cambria Math" w:hAnsi="Cambria Math"/>
+            </w:rPr>
+            <m:t>=</m:t>
           </m:r>
-          <m:f xmlns:m="http://schemas.openxmlformats.org/officeDocument/2006/math">
+          <m:f>
             <m:fPr>
-              <m:ctrlPr/>
+              <m:ctrlPr>
+                <w:rPr>
+                  <w:rFonts w:ascii="Cambria Math" w:hAnsi="Cambria Math"/>
+                </w:rPr>
+              </m:ctrlPr>
             </m:fPr>
             <m:num>
               <m:r>
-                <m:t>2.25</m:t>
-              </m:r>
-              <m:r>
-                <m:t>𝑉</m:t>
+                <w:rPr>
+                  <w:rFonts w:ascii="Cambria Math" w:hAnsi="Cambria Math"/>
+                </w:rPr>
+                <m:t>2.25V</m:t>
               </m:r>
             </m:num>
             <m:den>
               <m:r>
+                <w:rPr>
+                  <w:rFonts w:ascii="Cambria Math" w:hAnsi="Cambria Math"/>
+                </w:rPr>
                 <m:t>25</m:t>
               </m:r>
               <m:r>
                 <m:rPr>
                   <m:sty m:val="p"/>
                 </m:rPr>
+                <w:rPr>
+                  <w:rFonts w:ascii="Cambria Math" w:hAnsi="Cambria Math"/>
+                </w:rPr>
                 <m:t>Ω</m:t>
               </m:r>
             </m:den>
           </m:f>
-          <m:r xmlns:m="http://schemas.openxmlformats.org/officeDocument/2006/math">
-            <m:t xmlns:m="http://schemas.openxmlformats.org/officeDocument/2006/math">=90 </m:t>
-          </m:r>
-          <m:r xmlns:m="http://schemas.openxmlformats.org/officeDocument/2006/math">
-            <m:t xmlns:m="http://schemas.openxmlformats.org/officeDocument/2006/math">𝑚𝐴</m:t>
+          <m:r>
+            <w:rPr>
+              <w:rFonts w:ascii="Cambria Math" w:hAnsi="Cambria Math"/>
+            </w:rPr>
+            <m:t>=90 mA</m:t>
           </m:r>
         </m:oMath>
       </m:oMathPara>
@@ -1691,7 +2028,7 @@
         <w:pStyle w:val="ListParagraph"/>
         <w:numPr>
           <w:ilvl w:val="0"/>
-          <w:numId w:val="2"/>
+          <w:numId w:val="3"/>
         </w:numPr>
         <w:rPr>
           <w:rFonts w:ascii="Cambria Math" w:hAnsi="Cambria Math" w:cs="Arial"/>
@@ -1717,7 +2054,7 @@
       </w:r>
       <w:r>
         <w:rPr>
-          <w:rFonts w:ascii="Cambria Math" w:hAnsi="Cambria Math" w:cs="Arial" w:eastAsiaTheme="minorEastAsia"/>
+          <w:rFonts w:ascii="Cambria Math" w:eastAsiaTheme="minorEastAsia" w:hAnsi="Cambria Math" w:cs="Arial"/>
           <w:iCs/>
           <w:sz w:val="24"/>
           <w:szCs w:val="24"/>
@@ -1753,63 +2090,103 @@
       <w:pPr>
         <w:ind w:firstLine="720"/>
       </w:pPr>
-      <m:oMathPara xmlns:m="http://schemas.openxmlformats.org/officeDocument/2006/math">
-        <m:oMath xmlns:m="http://schemas.openxmlformats.org/officeDocument/2006/math">
-          <m:sSub xmlns:m="http://schemas.openxmlformats.org/officeDocument/2006/math">
+      <m:oMathPara>
+        <m:oMath>
+          <m:sSub>
             <m:sSubPr>
-              <m:ctrlPr/>
+              <m:ctrlPr>
+                <w:rPr>
+                  <w:rFonts w:ascii="Cambria Math" w:hAnsi="Cambria Math"/>
+                </w:rPr>
+              </m:ctrlPr>
             </m:sSubPr>
             <m:e>
               <m:r>
                 <m:rPr>
                   <m:sty m:val="p"/>
                 </m:rPr>
+                <w:rPr>
+                  <w:rFonts w:ascii="Cambria Math" w:hAnsi="Cambria Math"/>
+                </w:rPr>
                 <m:t>Γ</m:t>
               </m:r>
             </m:e>
             <m:sub>
               <m:r>
-                <m:t>𝑔</m:t>
+                <w:rPr>
+                  <w:rFonts w:ascii="Cambria Math" w:hAnsi="Cambria Math"/>
+                </w:rPr>
+                <m:t>g</m:t>
               </m:r>
             </m:sub>
           </m:sSub>
-          <m:r xmlns:m="http://schemas.openxmlformats.org/officeDocument/2006/math">
-            <m:t xmlns:m="http://schemas.openxmlformats.org/officeDocument/2006/math">=</m:t>
+          <m:r>
+            <w:rPr>
+              <w:rFonts w:ascii="Cambria Math" w:hAnsi="Cambria Math"/>
+            </w:rPr>
+            <m:t>=</m:t>
           </m:r>
-          <m:f xmlns:m="http://schemas.openxmlformats.org/officeDocument/2006/math">
+          <m:f>
             <m:fPr>
-              <m:ctrlPr/>
+              <m:ctrlPr>
+                <w:rPr>
+                  <w:rFonts w:ascii="Cambria Math" w:hAnsi="Cambria Math"/>
+                </w:rPr>
+              </m:ctrlPr>
             </m:fPr>
             <m:num>
               <m:sSub>
                 <m:sSubPr>
-                  <m:ctrlPr/>
+                  <m:ctrlPr>
+                    <w:rPr>
+                      <w:rFonts w:ascii="Cambria Math" w:hAnsi="Cambria Math"/>
+                    </w:rPr>
+                  </m:ctrlPr>
                 </m:sSubPr>
                 <m:e>
                   <m:r>
-                    <m:t>𝑅</m:t>
+                    <w:rPr>
+                      <w:rFonts w:ascii="Cambria Math" w:hAnsi="Cambria Math"/>
+                    </w:rPr>
+                    <m:t>R</m:t>
                   </m:r>
                 </m:e>
                 <m:sub>
                   <m:r>
-                    <m:t>𝑔</m:t>
+                    <w:rPr>
+                      <w:rFonts w:ascii="Cambria Math" w:hAnsi="Cambria Math"/>
+                    </w:rPr>
+                    <m:t>g</m:t>
                   </m:r>
                 </m:sub>
               </m:sSub>
               <m:r>
-                <m:t>−</m:t>
+                <w:rPr>
+                  <w:rFonts w:ascii="Cambria Math" w:hAnsi="Cambria Math"/>
+                </w:rPr>
+                <m:t>-</m:t>
               </m:r>
               <m:sSub>
                 <m:sSubPr>
-                  <m:ctrlPr/>
+                  <m:ctrlPr>
+                    <w:rPr>
+                      <w:rFonts w:ascii="Cambria Math" w:hAnsi="Cambria Math"/>
+                    </w:rPr>
+                  </m:ctrlPr>
                 </m:sSubPr>
                 <m:e>
                   <m:r>
-                    <m:t>𝑍</m:t>
+                    <w:rPr>
+                      <w:rFonts w:ascii="Cambria Math" w:hAnsi="Cambria Math"/>
+                    </w:rPr>
+                    <m:t>Z</m:t>
                   </m:r>
                 </m:e>
                 <m:sub>
                   <m:r>
+                    <w:rPr>
+                      <w:rFonts w:ascii="Cambria Math" w:hAnsi="Cambria Math"/>
+                    </w:rPr>
                     <m:t>0</m:t>
                   </m:r>
                 </m:sub>
@@ -1818,89 +2195,146 @@
             <m:den>
               <m:sSub>
                 <m:sSubPr>
-                  <m:ctrlPr/>
+                  <m:ctrlPr>
+                    <w:rPr>
+                      <w:rFonts w:ascii="Cambria Math" w:hAnsi="Cambria Math"/>
+                    </w:rPr>
+                  </m:ctrlPr>
                 </m:sSubPr>
                 <m:e>
                   <m:r>
-                    <m:t>𝑅</m:t>
+                    <w:rPr>
+                      <w:rFonts w:ascii="Cambria Math" w:hAnsi="Cambria Math"/>
+                    </w:rPr>
+                    <m:t>R</m:t>
                   </m:r>
                 </m:e>
                 <m:sub>
                   <m:r>
-                    <m:t>𝑔</m:t>
+                    <w:rPr>
+                      <w:rFonts w:ascii="Cambria Math" w:hAnsi="Cambria Math"/>
+                    </w:rPr>
+                    <m:t>g</m:t>
                   </m:r>
                 </m:sub>
               </m:sSub>
               <m:r>
+                <w:rPr>
+                  <w:rFonts w:ascii="Cambria Math" w:hAnsi="Cambria Math"/>
+                </w:rPr>
                 <m:t>+</m:t>
               </m:r>
               <m:sSub>
                 <m:sSubPr>
-                  <m:ctrlPr/>
+                  <m:ctrlPr>
+                    <w:rPr>
+                      <w:rFonts w:ascii="Cambria Math" w:hAnsi="Cambria Math"/>
+                    </w:rPr>
+                  </m:ctrlPr>
                 </m:sSubPr>
                 <m:e>
                   <m:r>
-                    <m:t>𝑍</m:t>
+                    <w:rPr>
+                      <w:rFonts w:ascii="Cambria Math" w:hAnsi="Cambria Math"/>
+                    </w:rPr>
+                    <m:t>Z</m:t>
                   </m:r>
                 </m:e>
                 <m:sub>
                   <m:r>
+                    <w:rPr>
+                      <w:rFonts w:ascii="Cambria Math" w:hAnsi="Cambria Math"/>
+                    </w:rPr>
                     <m:t>0</m:t>
                   </m:r>
                 </m:sub>
               </m:sSub>
             </m:den>
           </m:f>
-          <m:r xmlns:m="http://schemas.openxmlformats.org/officeDocument/2006/math">
-            <m:t xmlns:m="http://schemas.openxmlformats.org/officeDocument/2006/math">=</m:t>
+          <m:r>
+            <w:rPr>
+              <w:rFonts w:ascii="Cambria Math" w:hAnsi="Cambria Math"/>
+            </w:rPr>
+            <m:t>=</m:t>
           </m:r>
-          <m:f xmlns:m="http://schemas.openxmlformats.org/officeDocument/2006/math">
+          <m:f>
             <m:fPr>
-              <m:ctrlPr/>
+              <m:ctrlPr>
+                <w:rPr>
+                  <w:rFonts w:ascii="Cambria Math" w:hAnsi="Cambria Math"/>
+                </w:rPr>
+              </m:ctrlPr>
             </m:fPr>
             <m:num>
               <m:r>
+                <w:rPr>
+                  <w:rFonts w:ascii="Cambria Math" w:hAnsi="Cambria Math"/>
+                </w:rPr>
                 <m:t>75</m:t>
               </m:r>
               <m:r>
                 <m:rPr>
                   <m:sty m:val="p"/>
                 </m:rPr>
+                <w:rPr>
+                  <w:rFonts w:ascii="Cambria Math" w:hAnsi="Cambria Math"/>
+                </w:rPr>
                 <m:t>Ω</m:t>
               </m:r>
               <m:r>
-                <m:t>−50</m:t>
+                <w:rPr>
+                  <w:rFonts w:ascii="Cambria Math" w:hAnsi="Cambria Math"/>
+                </w:rPr>
+                <m:t>-50</m:t>
               </m:r>
               <m:r>
                 <m:rPr>
                   <m:sty m:val="p"/>
                 </m:rPr>
+                <w:rPr>
+                  <w:rFonts w:ascii="Cambria Math" w:hAnsi="Cambria Math"/>
+                </w:rPr>
                 <m:t>Ω</m:t>
               </m:r>
             </m:num>
             <m:den>
               <m:r>
+                <w:rPr>
+                  <w:rFonts w:ascii="Cambria Math" w:hAnsi="Cambria Math"/>
+                </w:rPr>
                 <m:t>75</m:t>
               </m:r>
               <m:r>
                 <m:rPr>
                   <m:sty m:val="p"/>
                 </m:rPr>
+                <w:rPr>
+                  <w:rFonts w:ascii="Cambria Math" w:hAnsi="Cambria Math"/>
+                </w:rPr>
                 <m:t>Ω</m:t>
               </m:r>
               <m:r>
+                <w:rPr>
+                  <w:rFonts w:ascii="Cambria Math" w:hAnsi="Cambria Math"/>
+                </w:rPr>
                 <m:t>+50</m:t>
               </m:r>
               <m:r>
                 <m:rPr>
                   <m:sty m:val="p"/>
                 </m:rPr>
+                <w:rPr>
+                  <w:rFonts w:ascii="Cambria Math" w:hAnsi="Cambria Math"/>
+                </w:rPr>
                 <m:t>Ω</m:t>
               </m:r>
             </m:den>
           </m:f>
-          <m:r xmlns:m="http://schemas.openxmlformats.org/officeDocument/2006/math">
-            <m:t xmlns:m="http://schemas.openxmlformats.org/officeDocument/2006/math">=0.2</m:t>
+          <m:r>
+            <w:rPr>
+              <w:rFonts w:ascii="Cambria Math" w:hAnsi="Cambria Math"/>
+            </w:rPr>
+            <m:t>=0.2</m:t>
           </m:r>
         </m:oMath>
       </m:oMathPara>
@@ -1919,7 +2353,7 @@
         <w:pStyle w:val="ListParagraph"/>
         <w:numPr>
           <w:ilvl w:val="0"/>
-          <w:numId w:val="2"/>
+          <w:numId w:val="3"/>
         </w:numPr>
         <w:rPr>
           <w:rFonts w:ascii="Cambria Math" w:hAnsi="Cambria Math" w:cs="Arial"/>
@@ -1933,11 +2367,11 @@
           <w:sz w:val="24"/>
           <w:szCs w:val="24"/>
         </w:rPr>
-        <w:t>Reflection</w:t>
-      </w:r>
-      <w:r>
-        <w:rPr>
-          <w:rFonts w:ascii="Cambria Math" w:hAnsi="Cambria Math" w:cs="Arial"/>
+        <w:t>Reflection coefficient at the load.</w:t>
+      </w:r>
+      <w:r>
+        <w:rPr>
+          <w:rFonts w:ascii="Cambria Math" w:eastAsiaTheme="minorEastAsia" w:hAnsi="Cambria Math" w:cs="Arial"/>
           <w:sz w:val="24"/>
           <w:szCs w:val="24"/>
         </w:rPr>
@@ -1949,47 +2383,7 @@
           <w:sz w:val="24"/>
           <w:szCs w:val="24"/>
         </w:rPr>
-        <w:t>coefficient</w:t>
-      </w:r>
-      <w:r>
-        <w:rPr>
-          <w:rFonts w:ascii="Cambria Math" w:hAnsi="Cambria Math" w:cs="Arial"/>
-          <w:sz w:val="24"/>
-          <w:szCs w:val="24"/>
-        </w:rPr>
-        <w:t xml:space="preserve"> at the load</w:t>
-      </w:r>
-      <w:r>
-        <w:rPr>
-          <w:rFonts w:ascii="Cambria Math" w:hAnsi="Cambria Math" w:cs="Arial"/>
-          <w:sz w:val="24"/>
-          <w:szCs w:val="24"/>
-        </w:rPr>
-        <w:t>.</w:t>
-      </w:r>
-      <w:r>
-        <w:rPr>
-          <w:rFonts w:ascii="Cambria Math" w:hAnsi="Cambria Math" w:eastAsia="" w:cs="Arial" w:eastAsiaTheme="minorEastAsia"/>
-          <w:sz w:val="24"/>
-          <w:szCs w:val="24"/>
-        </w:rPr>
-        <w:t xml:space="preserve"> </w:t>
-      </w:r>
-      <w:r>
-        <w:rPr>
-          <w:rFonts w:ascii="Cambria Math" w:hAnsi="Cambria Math" w:cs="Arial"/>
-          <w:sz w:val="24"/>
-          <w:szCs w:val="24"/>
-        </w:rPr>
-        <w:t xml:space="preserve">(2 </w:t>
-      </w:r>
-      <w:r>
-        <w:rPr>
-          <w:rFonts w:ascii="Cambria Math" w:hAnsi="Cambria Math" w:cs="Arial"/>
-          <w:sz w:val="24"/>
-          <w:szCs w:val="24"/>
-        </w:rPr>
-        <w:t>points</w:t>
+        <w:t>(2 points</w:t>
       </w:r>
       <w:r>
         <w:rPr>
@@ -2010,71 +2404,108 @@
     </w:p>
     <w:p>
       <w:pPr>
-        <w:pStyle w:val="Normal"/>
         <w:ind w:firstLine="720"/>
         <w:rPr>
           <w:rFonts w:ascii="Cambria Math" w:hAnsi="Cambria Math" w:cs="Arial"/>
-          <w:sz w:val="22"/>
-          <w:szCs w:val="22"/>
-        </w:rPr>
-      </w:pPr>
-      <m:oMathPara xmlns:m="http://schemas.openxmlformats.org/officeDocument/2006/math">
-        <m:oMath xmlns:m="http://schemas.openxmlformats.org/officeDocument/2006/math">
-          <m:sSub xmlns:m="http://schemas.openxmlformats.org/officeDocument/2006/math">
+        </w:rPr>
+      </w:pPr>
+      <m:oMathPara>
+        <m:oMath>
+          <m:sSub>
             <m:sSubPr>
-              <m:ctrlPr/>
+              <m:ctrlPr>
+                <w:rPr>
+                  <w:rFonts w:ascii="Cambria Math" w:hAnsi="Cambria Math"/>
+                </w:rPr>
+              </m:ctrlPr>
             </m:sSubPr>
             <m:e>
               <m:r>
                 <m:rPr>
                   <m:sty m:val="p"/>
                 </m:rPr>
+                <w:rPr>
+                  <w:rFonts w:ascii="Cambria Math" w:hAnsi="Cambria Math"/>
+                </w:rPr>
                 <m:t>Γ</m:t>
               </m:r>
             </m:e>
             <m:sub>
               <m:r>
-                <m:t>𝐿</m:t>
+                <w:rPr>
+                  <w:rFonts w:ascii="Cambria Math" w:hAnsi="Cambria Math"/>
+                </w:rPr>
+                <m:t>L</m:t>
               </m:r>
             </m:sub>
           </m:sSub>
-          <m:r xmlns:m="http://schemas.openxmlformats.org/officeDocument/2006/math">
-            <m:t xmlns:m="http://schemas.openxmlformats.org/officeDocument/2006/math">=</m:t>
+          <m:r>
+            <w:rPr>
+              <w:rFonts w:ascii="Cambria Math" w:hAnsi="Cambria Math"/>
+            </w:rPr>
+            <m:t>=</m:t>
           </m:r>
-          <m:f xmlns:m="http://schemas.openxmlformats.org/officeDocument/2006/math">
+          <m:f>
             <m:fPr>
-              <m:ctrlPr/>
+              <m:ctrlPr>
+                <w:rPr>
+                  <w:rFonts w:ascii="Cambria Math" w:hAnsi="Cambria Math"/>
+                </w:rPr>
+              </m:ctrlPr>
             </m:fPr>
             <m:num>
               <m:sSub>
                 <m:sSubPr>
-                  <m:ctrlPr/>
+                  <m:ctrlPr>
+                    <w:rPr>
+                      <w:rFonts w:ascii="Cambria Math" w:hAnsi="Cambria Math"/>
+                    </w:rPr>
+                  </m:ctrlPr>
                 </m:sSubPr>
                 <m:e>
                   <m:r>
-                    <m:t>𝑅</m:t>
+                    <w:rPr>
+                      <w:rFonts w:ascii="Cambria Math" w:hAnsi="Cambria Math"/>
+                    </w:rPr>
+                    <m:t>R</m:t>
                   </m:r>
                 </m:e>
                 <m:sub>
                   <m:r>
-                    <m:t>𝐿</m:t>
+                    <w:rPr>
+                      <w:rFonts w:ascii="Cambria Math" w:hAnsi="Cambria Math"/>
+                    </w:rPr>
+                    <m:t>L</m:t>
                   </m:r>
                 </m:sub>
               </m:sSub>
               <m:r>
-                <m:t>−</m:t>
+                <w:rPr>
+                  <w:rFonts w:ascii="Cambria Math" w:hAnsi="Cambria Math"/>
+                </w:rPr>
+                <m:t>-</m:t>
               </m:r>
               <m:sSub>
                 <m:sSubPr>
-                  <m:ctrlPr/>
+                  <m:ctrlPr>
+                    <w:rPr>
+                      <w:rFonts w:ascii="Cambria Math" w:hAnsi="Cambria Math"/>
+                    </w:rPr>
+                  </m:ctrlPr>
                 </m:sSubPr>
                 <m:e>
                   <m:r>
-                    <m:t>𝑍</m:t>
+                    <w:rPr>
+                      <w:rFonts w:ascii="Cambria Math" w:hAnsi="Cambria Math"/>
+                    </w:rPr>
+                    <m:t>Z</m:t>
                   </m:r>
                 </m:e>
                 <m:sub>
                   <m:r>
+                    <w:rPr>
+                      <w:rFonts w:ascii="Cambria Math" w:hAnsi="Cambria Math"/>
+                    </w:rPr>
                     <m:t>0</m:t>
                   </m:r>
                 </m:sub>
@@ -2083,100 +2514,154 @@
             <m:den>
               <m:sSub>
                 <m:sSubPr>
-                  <m:ctrlPr/>
+                  <m:ctrlPr>
+                    <w:rPr>
+                      <w:rFonts w:ascii="Cambria Math" w:hAnsi="Cambria Math"/>
+                    </w:rPr>
+                  </m:ctrlPr>
                 </m:sSubPr>
                 <m:e>
                   <m:r>
-                    <m:t>𝑅</m:t>
+                    <w:rPr>
+                      <w:rFonts w:ascii="Cambria Math" w:hAnsi="Cambria Math"/>
+                    </w:rPr>
+                    <m:t>R</m:t>
                   </m:r>
                 </m:e>
                 <m:sub>
                   <m:r>
-                    <m:t>𝐿</m:t>
+                    <w:rPr>
+                      <w:rFonts w:ascii="Cambria Math" w:hAnsi="Cambria Math"/>
+                    </w:rPr>
+                    <m:t>L</m:t>
                   </m:r>
                 </m:sub>
               </m:sSub>
               <m:r>
+                <w:rPr>
+                  <w:rFonts w:ascii="Cambria Math" w:hAnsi="Cambria Math"/>
+                </w:rPr>
                 <m:t>+</m:t>
               </m:r>
               <m:sSub>
                 <m:sSubPr>
-                  <m:ctrlPr/>
+                  <m:ctrlPr>
+                    <w:rPr>
+                      <w:rFonts w:ascii="Cambria Math" w:hAnsi="Cambria Math"/>
+                    </w:rPr>
+                  </m:ctrlPr>
                 </m:sSubPr>
                 <m:e>
                   <m:r>
-                    <m:t>𝑍</m:t>
+                    <w:rPr>
+                      <w:rFonts w:ascii="Cambria Math" w:hAnsi="Cambria Math"/>
+                    </w:rPr>
+                    <m:t>Z</m:t>
                   </m:r>
                 </m:e>
                 <m:sub>
                   <m:r>
+                    <w:rPr>
+                      <w:rFonts w:ascii="Cambria Math" w:hAnsi="Cambria Math"/>
+                    </w:rPr>
                     <m:t>0</m:t>
                   </m:r>
                 </m:sub>
               </m:sSub>
             </m:den>
           </m:f>
-          <m:r xmlns:m="http://schemas.openxmlformats.org/officeDocument/2006/math">
-            <m:t xmlns:m="http://schemas.openxmlformats.org/officeDocument/2006/math">=</m:t>
+          <m:r>
+            <w:rPr>
+              <w:rFonts w:ascii="Cambria Math" w:hAnsi="Cambria Math"/>
+            </w:rPr>
+            <m:t>=</m:t>
           </m:r>
-          <m:f xmlns:m="http://schemas.openxmlformats.org/officeDocument/2006/math">
+          <m:f>
             <m:fPr>
-              <m:ctrlPr/>
+              <m:ctrlPr>
+                <w:rPr>
+                  <w:rFonts w:ascii="Cambria Math" w:hAnsi="Cambria Math"/>
+                </w:rPr>
+              </m:ctrlPr>
             </m:fPr>
             <m:num>
               <m:r>
+                <w:rPr>
+                  <w:rFonts w:ascii="Cambria Math" w:hAnsi="Cambria Math"/>
+                </w:rPr>
                 <m:t>25</m:t>
               </m:r>
               <m:r>
                 <m:rPr>
                   <m:sty m:val="p"/>
                 </m:rPr>
+                <w:rPr>
+                  <w:rFonts w:ascii="Cambria Math" w:hAnsi="Cambria Math"/>
+                </w:rPr>
                 <m:t>Ω</m:t>
               </m:r>
               <m:r>
-                <m:t>−50</m:t>
+                <w:rPr>
+                  <w:rFonts w:ascii="Cambria Math" w:hAnsi="Cambria Math"/>
+                </w:rPr>
+                <m:t>-50</m:t>
               </m:r>
               <m:r>
                 <m:rPr>
                   <m:sty m:val="p"/>
                 </m:rPr>
+                <w:rPr>
+                  <w:rFonts w:ascii="Cambria Math" w:hAnsi="Cambria Math"/>
+                </w:rPr>
                 <m:t>Ω</m:t>
               </m:r>
             </m:num>
             <m:den>
               <m:r>
+                <w:rPr>
+                  <w:rFonts w:ascii="Cambria Math" w:hAnsi="Cambria Math"/>
+                </w:rPr>
                 <m:t>25</m:t>
               </m:r>
               <m:r>
                 <m:rPr>
                   <m:sty m:val="p"/>
                 </m:rPr>
+                <w:rPr>
+                  <w:rFonts w:ascii="Cambria Math" w:hAnsi="Cambria Math"/>
+                </w:rPr>
                 <m:t>Ω</m:t>
               </m:r>
               <m:r>
+                <w:rPr>
+                  <w:rFonts w:ascii="Cambria Math" w:hAnsi="Cambria Math"/>
+                </w:rPr>
                 <m:t>+50</m:t>
               </m:r>
               <m:r>
                 <m:rPr>
                   <m:sty m:val="p"/>
                 </m:rPr>
+                <w:rPr>
+                  <w:rFonts w:ascii="Cambria Math" w:hAnsi="Cambria Math"/>
+                </w:rPr>
                 <m:t>Ω</m:t>
               </m:r>
             </m:den>
           </m:f>
-          <m:r xmlns:m="http://schemas.openxmlformats.org/officeDocument/2006/math">
-            <m:t xmlns:m="http://schemas.openxmlformats.org/officeDocument/2006/math">=−0.33</m:t>
+          <m:r>
+            <w:rPr>
+              <w:rFonts w:ascii="Cambria Math" w:hAnsi="Cambria Math"/>
+            </w:rPr>
+            <m:t>=-0.33</m:t>
           </m:r>
         </m:oMath>
       </m:oMathPara>
     </w:p>
     <w:p>
       <w:pPr>
-        <w:pStyle w:val="Normal"/>
-        <w:rPr>
-          <w:rFonts w:ascii="Cambria Math" w:hAnsi="Cambria Math" w:cs="Arial"/>
-          <w:sz w:val="22"/>
-          <w:szCs w:val="22"/>
+        <w:rPr>
+          <w:rFonts w:ascii="Cambria Math" w:hAnsi="Cambria Math" w:cs="Arial"/>
         </w:rPr>
       </w:pPr>
     </w:p>
@@ -2195,7 +2680,7 @@
         <w:pStyle w:val="ListParagraph"/>
         <w:numPr>
           <w:ilvl w:val="0"/>
-          <w:numId w:val="1"/>
+          <w:numId w:val="2"/>
         </w:numPr>
         <w:rPr>
           <w:rFonts w:ascii="Cambria Math" w:hAnsi="Cambria Math" w:cs="Arial"/>
@@ -2210,7 +2695,6 @@
           <w:sz w:val="24"/>
           <w:szCs w:val="24"/>
         </w:rPr>
-        <w:lastRenderedPageBreak/>
         <w:drawing>
           <wp:anchor distT="0" distB="0" distL="114300" distR="114300" simplePos="0" relativeHeight="251658240" behindDoc="0" locked="1" layoutInCell="1" allowOverlap="1" wp14:anchorId="49B0A78A" wp14:editId="19183932">
             <wp:simplePos x="0" y="0"/>
@@ -2395,7 +2879,7 @@
           <m:sSubPr>
             <m:ctrlPr>
               <w:rPr>
-                <w:rFonts w:ascii="Cambria Math" w:hAnsi="Cambria Math" w:cs="Arial" w:eastAsiaTheme="minorEastAsia"/>
+                <w:rFonts w:ascii="Cambria Math" w:eastAsiaTheme="minorEastAsia" w:hAnsi="Cambria Math" w:cs="Arial"/>
                 <w:i/>
                 <w:iCs/>
                 <w:color w:val="000000" w:themeColor="text1"/>
@@ -2410,7 +2894,7 @@
                 <m:sty m:val="p"/>
               </m:rPr>
               <w:rPr>
-                <w:rFonts w:ascii="Cambria Math" w:hAnsi="Cambria Math" w:cs="Arial" w:eastAsiaTheme="minorEastAsia"/>
+                <w:rFonts w:ascii="Cambria Math" w:eastAsiaTheme="minorEastAsia" w:hAnsi="Cambria Math" w:cs="Arial"/>
                 <w:color w:val="000000" w:themeColor="text1"/>
                 <w:sz w:val="24"/>
                 <w:szCs w:val="24"/>
@@ -2424,7 +2908,7 @@
                 <m:sty m:val="p"/>
               </m:rPr>
               <w:rPr>
-                <w:rFonts w:ascii="Cambria Math" w:hAnsi="Cambria Math" w:cs="Arial" w:eastAsiaTheme="minorEastAsia"/>
+                <w:rFonts w:ascii="Cambria Math" w:eastAsiaTheme="minorEastAsia" w:hAnsi="Cambria Math" w:cs="Arial"/>
                 <w:color w:val="000000" w:themeColor="text1"/>
                 <w:sz w:val="24"/>
                 <w:szCs w:val="24"/>
@@ -2435,7 +2919,7 @@
         </m:sSub>
         <m:r>
           <w:rPr>
-            <w:rFonts w:ascii="Cambria Math" w:hAnsi="Cambria Math" w:cs="Arial" w:eastAsiaTheme="minorEastAsia"/>
+            <w:rFonts w:ascii="Cambria Math" w:eastAsiaTheme="minorEastAsia" w:hAnsi="Cambria Math" w:cs="Arial"/>
             <w:color w:val="000000" w:themeColor="text1"/>
             <w:sz w:val="24"/>
             <w:szCs w:val="24"/>
@@ -2445,7 +2929,7 @@
       </m:oMath>
       <w:r>
         <w:rPr>
-          <w:rFonts w:ascii="Cambria Math" w:hAnsi="Cambria Math" w:cs="Arial" w:eastAsiaTheme="minorEastAsia"/>
+          <w:rFonts w:ascii="Cambria Math" w:eastAsiaTheme="minorEastAsia" w:hAnsi="Cambria Math" w:cs="Arial"/>
           <w:color w:val="000000" w:themeColor="text1"/>
           <w:sz w:val="24"/>
           <w:szCs w:val="24"/>
@@ -2469,7 +2953,7 @@
         <w:pStyle w:val="ListParagraph"/>
         <w:numPr>
           <w:ilvl w:val="0"/>
-          <w:numId w:val="5"/>
+          <w:numId w:val="6"/>
         </w:numPr>
         <w:rPr>
           <w:rFonts w:ascii="Cambria Math" w:hAnsi="Cambria Math" w:cs="Arial"/>
@@ -2602,8 +3086,8 @@
       <w:r>
         <w:rPr>
           <w:rFonts w:ascii="Cambria Math" w:hAnsi="Cambria Math" w:cs="Arial"/>
-          <w:b w:val="1"/>
-          <w:bCs w:val="1"/>
+          <w:b/>
+          <w:bCs/>
           <w:sz w:val="24"/>
           <w:szCs w:val="24"/>
         </w:rPr>
@@ -2620,8 +3104,8 @@
       <w:r>
         <w:rPr>
           <w:rFonts w:ascii="Cambria Math" w:hAnsi="Cambria Math" w:cs="Arial"/>
-          <w:b w:val="1"/>
-          <w:bCs w:val="1"/>
+          <w:b/>
+          <w:bCs/>
           <w:sz w:val="24"/>
           <w:szCs w:val="24"/>
         </w:rPr>
@@ -2637,17 +3121,17 @@
       </w:r>
       <w:r>
         <w:rPr>
-          <w:rFonts w:ascii="Cambria Math" w:hAnsi="Cambria Math" w:eastAsia="" w:cs="Arial" w:eastAsiaTheme="minorEastAsia"/>
+          <w:rFonts w:ascii="Cambria Math" w:eastAsiaTheme="minorEastAsia" w:hAnsi="Cambria Math" w:cs="Arial"/>
           <w:sz w:val="24"/>
           <w:szCs w:val="24"/>
         </w:rPr>
         <w:t xml:space="preserve">Include the voltage magnitude of each line displayed on your bounce diagram. </w:t>
       </w:r>
-      <w:bookmarkStart w:name="_Hlk20846342" w:id="0"/>
-      <w:r>
-        <w:rPr>
-          <w:rFonts w:ascii="Cambria Math" w:hAnsi="Cambria Math" w:eastAsia="" w:cs="Arial" w:eastAsiaTheme="minorEastAsia"/>
-          <w:color w:val="000000" w:themeColor="text1" w:themeTint="FF" w:themeShade="FF"/>
+      <w:bookmarkStart w:id="0" w:name="_Hlk20846342"/>
+      <w:r>
+        <w:rPr>
+          <w:rFonts w:ascii="Cambria Math" w:eastAsiaTheme="minorEastAsia" w:hAnsi="Cambria Math" w:cs="Arial"/>
+          <w:color w:val="000000" w:themeColor="text1"/>
           <w:sz w:val="24"/>
           <w:szCs w:val="24"/>
         </w:rPr>
@@ -2655,8 +3139,8 @@
       </w:r>
       <w:r>
         <w:rPr>
-          <w:rFonts w:ascii="Cambria Math" w:hAnsi="Cambria Math" w:eastAsia="" w:cs="Arial" w:eastAsiaTheme="minorEastAsia"/>
-          <w:color w:val="000000" w:themeColor="text1" w:themeTint="FF" w:themeShade="FF"/>
+          <w:rFonts w:ascii="Cambria Math" w:eastAsiaTheme="minorEastAsia" w:hAnsi="Cambria Math" w:cs="Arial"/>
+          <w:color w:val="000000" w:themeColor="text1"/>
           <w:sz w:val="24"/>
           <w:szCs w:val="24"/>
         </w:rPr>
@@ -2664,35 +3148,17 @@
       </w:r>
       <w:r>
         <w:rPr>
-          <w:rFonts w:ascii="Cambria Math" w:hAnsi="Cambria Math" w:eastAsia="" w:cs="Arial" w:eastAsiaTheme="minorEastAsia"/>
-          <w:color w:val="000000" w:themeColor="text1" w:themeTint="FF" w:themeShade="FF"/>
-          <w:sz w:val="24"/>
-          <w:szCs w:val="24"/>
-        </w:rPr>
-        <w:t xml:space="preserve"> </w:t>
-      </w:r>
-      <w:r>
-        <w:rPr>
-          <w:rFonts w:ascii="Cambria Math" w:hAnsi="Cambria Math" w:eastAsia="" w:cs="Arial" w:eastAsiaTheme="minorEastAsia"/>
-          <w:color w:val="000000" w:themeColor="text1" w:themeTint="FF" w:themeShade="FF"/>
-          <w:sz w:val="24"/>
-          <w:szCs w:val="24"/>
-        </w:rPr>
-        <w:t>point</w:t>
-      </w:r>
-      <w:r>
-        <w:rPr>
-          <w:rFonts w:ascii="Cambria Math" w:hAnsi="Cambria Math" w:eastAsia="" w:cs="Arial" w:eastAsiaTheme="minorEastAsia"/>
-          <w:color w:val="000000" w:themeColor="text1" w:themeTint="FF" w:themeShade="FF"/>
-          <w:sz w:val="24"/>
-          <w:szCs w:val="24"/>
-        </w:rPr>
-        <w:t>s</w:t>
-      </w:r>
-      <w:r>
-        <w:rPr>
-          <w:rFonts w:ascii="Cambria Math" w:hAnsi="Cambria Math" w:eastAsia="" w:cs="Arial" w:eastAsiaTheme="minorEastAsia"/>
-          <w:color w:val="000000" w:themeColor="text1" w:themeTint="FF" w:themeShade="FF"/>
+          <w:rFonts w:ascii="Cambria Math" w:eastAsiaTheme="minorEastAsia" w:hAnsi="Cambria Math" w:cs="Arial"/>
+          <w:color w:val="000000" w:themeColor="text1"/>
+          <w:sz w:val="24"/>
+          <w:szCs w:val="24"/>
+        </w:rPr>
+        <w:t xml:space="preserve"> points</w:t>
+      </w:r>
+      <w:r>
+        <w:rPr>
+          <w:rFonts w:ascii="Cambria Math" w:eastAsiaTheme="minorEastAsia" w:hAnsi="Cambria Math" w:cs="Arial"/>
+          <w:color w:val="000000" w:themeColor="text1"/>
           <w:sz w:val="24"/>
           <w:szCs w:val="24"/>
         </w:rPr>
@@ -2700,8 +3166,8 @@
       </w:r>
       <w:r>
         <w:rPr>
-          <w:rFonts w:ascii="Cambria Math" w:hAnsi="Cambria Math" w:eastAsia="" w:cs="Arial" w:eastAsiaTheme="minorEastAsia"/>
-          <w:color w:val="000000" w:themeColor="text1" w:themeTint="FF" w:themeShade="FF"/>
+          <w:rFonts w:ascii="Cambria Math" w:eastAsiaTheme="minorEastAsia" w:hAnsi="Cambria Math" w:cs="Arial"/>
+          <w:color w:val="000000" w:themeColor="text1"/>
           <w:sz w:val="24"/>
           <w:szCs w:val="24"/>
         </w:rPr>
@@ -2716,65 +3182,104 @@
     </w:p>
     <w:p>
       <w:pPr>
-        <w:pStyle w:val="Normal"/>
-        <w:ind w:left="0" w:firstLine="720"/>
-      </w:pPr>
-      <m:oMathPara xmlns:m="http://schemas.openxmlformats.org/officeDocument/2006/math">
-        <m:oMath xmlns:m="http://schemas.openxmlformats.org/officeDocument/2006/math">
-          <m:sSubSup xmlns:m="http://schemas.openxmlformats.org/officeDocument/2006/math">
+        <w:ind w:firstLine="720"/>
+      </w:pPr>
+      <m:oMathPara>
+        <m:oMath>
+          <m:sSubSup>
             <m:sSubSupPr>
-              <m:ctrlPr/>
+              <m:ctrlPr>
+                <w:rPr>
+                  <w:rFonts w:ascii="Cambria Math" w:hAnsi="Cambria Math"/>
+                </w:rPr>
+              </m:ctrlPr>
             </m:sSubSupPr>
             <m:e>
               <m:r>
-                <m:t>𝑉</m:t>
+                <w:rPr>
+                  <w:rFonts w:ascii="Cambria Math" w:hAnsi="Cambria Math"/>
+                </w:rPr>
+                <m:t>V</m:t>
               </m:r>
             </m:e>
             <m:sub>
               <m:r>
+                <w:rPr>
+                  <w:rFonts w:ascii="Cambria Math" w:hAnsi="Cambria Math"/>
+                </w:rPr>
                 <m:t>1</m:t>
               </m:r>
             </m:sub>
             <m:sup>
               <m:r>
+                <w:rPr>
+                  <w:rFonts w:ascii="Cambria Math" w:hAnsi="Cambria Math"/>
+                </w:rPr>
                 <m:t>+</m:t>
               </m:r>
             </m:sup>
           </m:sSubSup>
-          <m:r xmlns:m="http://schemas.openxmlformats.org/officeDocument/2006/math">
-            <m:t xmlns:m="http://schemas.openxmlformats.org/officeDocument/2006/math">=</m:t>
+          <m:r>
+            <w:rPr>
+              <w:rFonts w:ascii="Cambria Math" w:hAnsi="Cambria Math"/>
+            </w:rPr>
+            <m:t>=</m:t>
           </m:r>
-          <m:f xmlns:m="http://schemas.openxmlformats.org/officeDocument/2006/math">
+          <m:f>
             <m:fPr>
-              <m:ctrlPr/>
+              <m:ctrlPr>
+                <w:rPr>
+                  <w:rFonts w:ascii="Cambria Math" w:hAnsi="Cambria Math"/>
+                </w:rPr>
+              </m:ctrlPr>
             </m:fPr>
             <m:num>
               <m:sSub>
                 <m:sSubPr>
-                  <m:ctrlPr/>
+                  <m:ctrlPr>
+                    <w:rPr>
+                      <w:rFonts w:ascii="Cambria Math" w:hAnsi="Cambria Math"/>
+                    </w:rPr>
+                  </m:ctrlPr>
                 </m:sSubPr>
                 <m:e>
                   <m:r>
-                    <m:t>𝑉</m:t>
+                    <w:rPr>
+                      <w:rFonts w:ascii="Cambria Math" w:hAnsi="Cambria Math"/>
+                    </w:rPr>
+                    <m:t>V</m:t>
                   </m:r>
                 </m:e>
                 <m:sub>
                   <m:r>
-                    <m:t>𝑔</m:t>
+                    <w:rPr>
+                      <w:rFonts w:ascii="Cambria Math" w:hAnsi="Cambria Math"/>
+                    </w:rPr>
+                    <m:t>g</m:t>
                   </m:r>
                 </m:sub>
               </m:sSub>
               <m:sSub>
                 <m:sSubPr>
-                  <m:ctrlPr/>
+                  <m:ctrlPr>
+                    <w:rPr>
+                      <w:rFonts w:ascii="Cambria Math" w:hAnsi="Cambria Math"/>
+                    </w:rPr>
+                  </m:ctrlPr>
                 </m:sSubPr>
                 <m:e>
                   <m:r>
-                    <m:t>𝑍</m:t>
+                    <w:rPr>
+                      <w:rFonts w:ascii="Cambria Math" w:hAnsi="Cambria Math"/>
+                    </w:rPr>
+                    <m:t>Z</m:t>
                   </m:r>
                 </m:e>
                 <m:sub>
                   <m:r>
+                    <w:rPr>
+                      <w:rFonts w:ascii="Cambria Math" w:hAnsi="Cambria Math"/>
+                    </w:rPr>
                     <m:t>0</m:t>
                   </m:r>
                 </m:sub>
@@ -2783,72 +3288,116 @@
             <m:den>
               <m:sSub>
                 <m:sSubPr>
-                  <m:ctrlPr/>
+                  <m:ctrlPr>
+                    <w:rPr>
+                      <w:rFonts w:ascii="Cambria Math" w:hAnsi="Cambria Math"/>
+                    </w:rPr>
+                  </m:ctrlPr>
                 </m:sSubPr>
                 <m:e>
                   <m:r>
-                    <m:t>𝑅</m:t>
+                    <w:rPr>
+                      <w:rFonts w:ascii="Cambria Math" w:hAnsi="Cambria Math"/>
+                    </w:rPr>
+                    <m:t>R</m:t>
                   </m:r>
                 </m:e>
                 <m:sub>
                   <m:r>
-                    <m:t>𝑔</m:t>
+                    <w:rPr>
+                      <w:rFonts w:ascii="Cambria Math" w:hAnsi="Cambria Math"/>
+                    </w:rPr>
+                    <m:t>g</m:t>
                   </m:r>
                 </m:sub>
               </m:sSub>
               <m:r>
+                <w:rPr>
+                  <w:rFonts w:ascii="Cambria Math" w:hAnsi="Cambria Math"/>
+                </w:rPr>
                 <m:t>+</m:t>
               </m:r>
               <m:sSub>
                 <m:sSubPr>
-                  <m:ctrlPr/>
+                  <m:ctrlPr>
+                    <w:rPr>
+                      <w:rFonts w:ascii="Cambria Math" w:hAnsi="Cambria Math"/>
+                    </w:rPr>
+                  </m:ctrlPr>
                 </m:sSubPr>
                 <m:e>
                   <m:r>
-                    <m:t>𝑍</m:t>
+                    <w:rPr>
+                      <w:rFonts w:ascii="Cambria Math" w:hAnsi="Cambria Math"/>
+                    </w:rPr>
+                    <m:t>Z</m:t>
                   </m:r>
                 </m:e>
                 <m:sub>
                   <m:r>
+                    <w:rPr>
+                      <w:rFonts w:ascii="Cambria Math" w:hAnsi="Cambria Math"/>
+                    </w:rPr>
                     <m:t>0</m:t>
                   </m:r>
                 </m:sub>
               </m:sSub>
             </m:den>
           </m:f>
-          <m:r xmlns:m="http://schemas.openxmlformats.org/officeDocument/2006/math">
-            <m:t xmlns:m="http://schemas.openxmlformats.org/officeDocument/2006/math">=</m:t>
+          <m:r>
+            <w:rPr>
+              <w:rFonts w:ascii="Cambria Math" w:hAnsi="Cambria Math"/>
+            </w:rPr>
+            <m:t>=</m:t>
           </m:r>
-          <m:f xmlns:m="http://schemas.openxmlformats.org/officeDocument/2006/math">
+          <m:f>
             <m:fPr>
-              <m:ctrlPr/>
+              <m:ctrlPr>
+                <w:rPr>
+                  <w:rFonts w:ascii="Cambria Math" w:hAnsi="Cambria Math"/>
+                </w:rPr>
+              </m:ctrlPr>
             </m:fPr>
             <m:num>
               <m:d>
                 <m:dPr>
-                  <m:ctrlPr/>
+                  <m:ctrlPr>
+                    <w:rPr>
+                      <w:rFonts w:ascii="Cambria Math" w:hAnsi="Cambria Math"/>
+                    </w:rPr>
+                  </m:ctrlPr>
                 </m:dPr>
                 <m:e>
                   <m:r>
-                    <m:t>12</m:t>
-                  </m:r>
-                  <m:r>
-                    <m:t>𝑉</m:t>
+                    <w:rPr>
+                      <w:rFonts w:ascii="Cambria Math" w:hAnsi="Cambria Math"/>
+                    </w:rPr>
+                    <m:t>12V</m:t>
                   </m:r>
                 </m:e>
               </m:d>
               <m:d>
                 <m:dPr>
-                  <m:ctrlPr/>
+                  <m:ctrlPr>
+                    <w:rPr>
+                      <w:rFonts w:ascii="Cambria Math" w:hAnsi="Cambria Math"/>
+                    </w:rPr>
+                  </m:ctrlPr>
                 </m:dPr>
                 <m:e>
                   <m:r>
+                    <w:rPr>
+                      <w:rFonts w:ascii="Cambria Math" w:hAnsi="Cambria Math"/>
+                    </w:rPr>
                     <m:t>50</m:t>
                   </m:r>
                   <m:r>
                     <m:rPr>
                       <m:sty m:val="p"/>
                     </m:rPr>
+                    <w:rPr>
+                      <w:rFonts w:ascii="Cambria Math" w:hAnsi="Cambria Math"/>
+                    </w:rPr>
                     <m:t>Ω</m:t>
                   </m:r>
                 </m:e>
@@ -2856,96 +3405,147 @@
             </m:num>
             <m:den>
               <m:r>
+                <w:rPr>
+                  <w:rFonts w:ascii="Cambria Math" w:hAnsi="Cambria Math"/>
+                </w:rPr>
                 <m:t>50</m:t>
               </m:r>
               <m:r>
                 <m:rPr>
                   <m:sty m:val="p"/>
                 </m:rPr>
+                <w:rPr>
+                  <w:rFonts w:ascii="Cambria Math" w:hAnsi="Cambria Math"/>
+                </w:rPr>
                 <m:t>Ω</m:t>
               </m:r>
               <m:r>
+                <w:rPr>
+                  <w:rFonts w:ascii="Cambria Math" w:hAnsi="Cambria Math"/>
+                </w:rPr>
                 <m:t>+50</m:t>
               </m:r>
               <m:r>
                 <m:rPr>
                   <m:sty m:val="p"/>
                 </m:rPr>
+                <w:rPr>
+                  <w:rFonts w:ascii="Cambria Math" w:hAnsi="Cambria Math"/>
+                </w:rPr>
                 <m:t>Ω</m:t>
               </m:r>
             </m:den>
           </m:f>
-          <m:r xmlns:m="http://schemas.openxmlformats.org/officeDocument/2006/math">
-            <m:t xmlns:m="http://schemas.openxmlformats.org/officeDocument/2006/math">=6 </m:t>
-          </m:r>
-          <m:r xmlns:m="http://schemas.openxmlformats.org/officeDocument/2006/math">
-            <m:t xmlns:m="http://schemas.openxmlformats.org/officeDocument/2006/math">𝑉</m:t>
+          <m:r>
+            <w:rPr>
+              <w:rFonts w:ascii="Cambria Math" w:hAnsi="Cambria Math"/>
+            </w:rPr>
+            <m:t>=6 V</m:t>
           </m:r>
         </m:oMath>
       </m:oMathPara>
     </w:p>
     <w:p>
       <w:pPr>
-        <w:pStyle w:val="Normal"/>
-        <w:ind w:left="0" w:firstLine="720"/>
-      </w:pPr>
-      <m:oMathPara xmlns:m="http://schemas.openxmlformats.org/officeDocument/2006/math">
-        <m:oMath xmlns:m="http://schemas.openxmlformats.org/officeDocument/2006/math">
-          <m:sSub xmlns:m="http://schemas.openxmlformats.org/officeDocument/2006/math">
+        <w:ind w:firstLine="720"/>
+      </w:pPr>
+      <m:oMathPara>
+        <m:oMath>
+          <m:sSub>
             <m:sSubPr>
-              <m:ctrlPr/>
+              <m:ctrlPr>
+                <w:rPr>
+                  <w:rFonts w:ascii="Cambria Math" w:hAnsi="Cambria Math"/>
+                </w:rPr>
+              </m:ctrlPr>
             </m:sSubPr>
             <m:e>
               <m:r>
                 <m:rPr>
                   <m:sty m:val="p"/>
                 </m:rPr>
+                <w:rPr>
+                  <w:rFonts w:ascii="Cambria Math" w:hAnsi="Cambria Math"/>
+                </w:rPr>
                 <m:t>Γ</m:t>
               </m:r>
             </m:e>
             <m:sub>
               <m:r>
-                <m:t>𝑔</m:t>
+                <w:rPr>
+                  <w:rFonts w:ascii="Cambria Math" w:hAnsi="Cambria Math"/>
+                </w:rPr>
+                <m:t>g</m:t>
               </m:r>
             </m:sub>
           </m:sSub>
-          <m:r xmlns:m="http://schemas.openxmlformats.org/officeDocument/2006/math">
-            <m:t xmlns:m="http://schemas.openxmlformats.org/officeDocument/2006/math">=</m:t>
+          <m:r>
+            <w:rPr>
+              <w:rFonts w:ascii="Cambria Math" w:hAnsi="Cambria Math"/>
+            </w:rPr>
+            <m:t>=</m:t>
           </m:r>
-          <m:f xmlns:m="http://schemas.openxmlformats.org/officeDocument/2006/math">
+          <m:f>
             <m:fPr>
-              <m:ctrlPr/>
+              <m:ctrlPr>
+                <w:rPr>
+                  <w:rFonts w:ascii="Cambria Math" w:hAnsi="Cambria Math"/>
+                </w:rPr>
+              </m:ctrlPr>
             </m:fPr>
             <m:num>
               <m:sSub>
                 <m:sSubPr>
-                  <m:ctrlPr/>
+                  <m:ctrlPr>
+                    <w:rPr>
+                      <w:rFonts w:ascii="Cambria Math" w:hAnsi="Cambria Math"/>
+                    </w:rPr>
+                  </m:ctrlPr>
                 </m:sSubPr>
                 <m:e>
                   <m:r>
-                    <m:t>𝑅</m:t>
+                    <w:rPr>
+                      <w:rFonts w:ascii="Cambria Math" w:hAnsi="Cambria Math"/>
+                    </w:rPr>
+                    <m:t>R</m:t>
                   </m:r>
                 </m:e>
                 <m:sub>
                   <m:r>
-                    <m:t>𝑔</m:t>
+                    <w:rPr>
+                      <w:rFonts w:ascii="Cambria Math" w:hAnsi="Cambria Math"/>
+                    </w:rPr>
+                    <m:t>g</m:t>
                   </m:r>
                 </m:sub>
               </m:sSub>
               <m:r>
-                <m:t>−</m:t>
+                <w:rPr>
+                  <w:rFonts w:ascii="Cambria Math" w:hAnsi="Cambria Math"/>
+                </w:rPr>
+                <m:t>-</m:t>
               </m:r>
               <m:sSub>
                 <m:sSubPr>
-                  <m:ctrlPr/>
+                  <m:ctrlPr>
+                    <w:rPr>
+                      <w:rFonts w:ascii="Cambria Math" w:hAnsi="Cambria Math"/>
+                    </w:rPr>
+                  </m:ctrlPr>
                 </m:sSubPr>
                 <m:e>
                   <m:r>
-                    <m:t>𝑍</m:t>
+                    <w:rPr>
+                      <w:rFonts w:ascii="Cambria Math" w:hAnsi="Cambria Math"/>
+                    </w:rPr>
+                    <m:t>Z</m:t>
                   </m:r>
                 </m:e>
                 <m:sub>
                   <m:r>
+                    <w:rPr>
+                      <w:rFonts w:ascii="Cambria Math" w:hAnsi="Cambria Math"/>
+                    </w:rPr>
                     <m:t>0</m:t>
                   </m:r>
                 </m:sub>
@@ -2954,140 +3554,226 @@
             <m:den>
               <m:sSub>
                 <m:sSubPr>
-                  <m:ctrlPr/>
+                  <m:ctrlPr>
+                    <w:rPr>
+                      <w:rFonts w:ascii="Cambria Math" w:hAnsi="Cambria Math"/>
+                    </w:rPr>
+                  </m:ctrlPr>
                 </m:sSubPr>
                 <m:e>
                   <m:r>
-                    <m:t>𝑅</m:t>
+                    <w:rPr>
+                      <w:rFonts w:ascii="Cambria Math" w:hAnsi="Cambria Math"/>
+                    </w:rPr>
+                    <m:t>R</m:t>
                   </m:r>
                 </m:e>
                 <m:sub>
                   <m:r>
-                    <m:t>𝑔</m:t>
+                    <w:rPr>
+                      <w:rFonts w:ascii="Cambria Math" w:hAnsi="Cambria Math"/>
+                    </w:rPr>
+                    <m:t>g</m:t>
                   </m:r>
                 </m:sub>
               </m:sSub>
               <m:r>
+                <w:rPr>
+                  <w:rFonts w:ascii="Cambria Math" w:hAnsi="Cambria Math"/>
+                </w:rPr>
                 <m:t>+</m:t>
               </m:r>
               <m:sSub>
                 <m:sSubPr>
-                  <m:ctrlPr/>
+                  <m:ctrlPr>
+                    <w:rPr>
+                      <w:rFonts w:ascii="Cambria Math" w:hAnsi="Cambria Math"/>
+                    </w:rPr>
+                  </m:ctrlPr>
                 </m:sSubPr>
                 <m:e>
                   <m:r>
-                    <m:t>𝑍</m:t>
+                    <w:rPr>
+                      <w:rFonts w:ascii="Cambria Math" w:hAnsi="Cambria Math"/>
+                    </w:rPr>
+                    <m:t>Z</m:t>
                   </m:r>
                 </m:e>
                 <m:sub>
                   <m:r>
+                    <w:rPr>
+                      <w:rFonts w:ascii="Cambria Math" w:hAnsi="Cambria Math"/>
+                    </w:rPr>
                     <m:t>0</m:t>
                   </m:r>
                 </m:sub>
               </m:sSub>
             </m:den>
           </m:f>
-          <m:r xmlns:m="http://schemas.openxmlformats.org/officeDocument/2006/math">
-            <m:t xmlns:m="http://schemas.openxmlformats.org/officeDocument/2006/math">=</m:t>
+          <m:r>
+            <w:rPr>
+              <w:rFonts w:ascii="Cambria Math" w:hAnsi="Cambria Math"/>
+            </w:rPr>
+            <m:t>=</m:t>
           </m:r>
-          <m:f xmlns:m="http://schemas.openxmlformats.org/officeDocument/2006/math">
+          <m:f>
             <m:fPr>
-              <m:ctrlPr/>
+              <m:ctrlPr>
+                <w:rPr>
+                  <w:rFonts w:ascii="Cambria Math" w:hAnsi="Cambria Math"/>
+                </w:rPr>
+              </m:ctrlPr>
             </m:fPr>
             <m:num>
               <m:r>
+                <w:rPr>
+                  <w:rFonts w:ascii="Cambria Math" w:hAnsi="Cambria Math"/>
+                </w:rPr>
                 <m:t>50</m:t>
               </m:r>
               <m:r>
                 <m:rPr>
                   <m:sty m:val="p"/>
                 </m:rPr>
+                <w:rPr>
+                  <w:rFonts w:ascii="Cambria Math" w:hAnsi="Cambria Math"/>
+                </w:rPr>
                 <m:t>Ω</m:t>
               </m:r>
               <m:r>
-                <m:t>−50</m:t>
+                <w:rPr>
+                  <w:rFonts w:ascii="Cambria Math" w:hAnsi="Cambria Math"/>
+                </w:rPr>
+                <m:t>-50</m:t>
               </m:r>
               <m:r>
                 <m:rPr>
                   <m:sty m:val="p"/>
                 </m:rPr>
+                <w:rPr>
+                  <w:rFonts w:ascii="Cambria Math" w:hAnsi="Cambria Math"/>
+                </w:rPr>
                 <m:t>Ω</m:t>
               </m:r>
             </m:num>
             <m:den>
               <m:r>
+                <w:rPr>
+                  <w:rFonts w:ascii="Cambria Math" w:hAnsi="Cambria Math"/>
+                </w:rPr>
                 <m:t>50</m:t>
               </m:r>
               <m:r>
                 <m:rPr>
                   <m:sty m:val="p"/>
                 </m:rPr>
+                <w:rPr>
+                  <w:rFonts w:ascii="Cambria Math" w:hAnsi="Cambria Math"/>
+                </w:rPr>
                 <m:t>Ω</m:t>
               </m:r>
               <m:r>
+                <w:rPr>
+                  <w:rFonts w:ascii="Cambria Math" w:hAnsi="Cambria Math"/>
+                </w:rPr>
                 <m:t>+50</m:t>
               </m:r>
               <m:r>
                 <m:rPr>
                   <m:sty m:val="p"/>
                 </m:rPr>
+                <w:rPr>
+                  <w:rFonts w:ascii="Cambria Math" w:hAnsi="Cambria Math"/>
+                </w:rPr>
                 <m:t>Ω</m:t>
               </m:r>
             </m:den>
           </m:f>
-          <m:r xmlns:m="http://schemas.openxmlformats.org/officeDocument/2006/math">
-            <m:t xmlns:m="http://schemas.openxmlformats.org/officeDocument/2006/math">=0</m:t>
+          <m:r>
+            <w:rPr>
+              <w:rFonts w:ascii="Cambria Math" w:hAnsi="Cambria Math"/>
+            </w:rPr>
+            <m:t>=0</m:t>
           </m:r>
         </m:oMath>
       </m:oMathPara>
     </w:p>
     <w:p>
       <w:pPr>
-        <w:pStyle w:val="Normal"/>
-        <w:ind w:left="0" w:firstLine="720"/>
-      </w:pPr>
-      <m:oMathPara xmlns:m="http://schemas.openxmlformats.org/officeDocument/2006/math">
-        <m:oMath xmlns:m="http://schemas.openxmlformats.org/officeDocument/2006/math">
-          <m:sSub xmlns:m="http://schemas.openxmlformats.org/officeDocument/2006/math">
+        <w:ind w:firstLine="720"/>
+      </w:pPr>
+      <m:oMathPara>
+        <m:oMath>
+          <m:sSub>
             <m:sSubPr>
-              <m:ctrlPr/>
+              <m:ctrlPr>
+                <w:rPr>
+                  <w:rFonts w:ascii="Cambria Math" w:hAnsi="Cambria Math"/>
+                </w:rPr>
+              </m:ctrlPr>
             </m:sSubPr>
             <m:e>
               <m:r>
                 <m:rPr>
                   <m:sty m:val="p"/>
                 </m:rPr>
+                <w:rPr>
+                  <w:rFonts w:ascii="Cambria Math" w:hAnsi="Cambria Math"/>
+                </w:rPr>
                 <m:t>Γ</m:t>
               </m:r>
             </m:e>
             <m:sub>
               <m:r>
-                <m:t>𝐿</m:t>
+                <w:rPr>
+                  <w:rFonts w:ascii="Cambria Math" w:hAnsi="Cambria Math"/>
+                </w:rPr>
+                <m:t>L</m:t>
               </m:r>
             </m:sub>
           </m:sSub>
-          <m:r xmlns:m="http://schemas.openxmlformats.org/officeDocument/2006/math">
-            <m:t xmlns:m="http://schemas.openxmlformats.org/officeDocument/2006/math">=</m:t>
+          <m:r>
+            <w:rPr>
+              <w:rFonts w:ascii="Cambria Math" w:hAnsi="Cambria Math"/>
+            </w:rPr>
+            <m:t>=</m:t>
           </m:r>
-          <m:f xmlns:m="http://schemas.openxmlformats.org/officeDocument/2006/math">
+          <m:f>
             <m:fPr>
-              <m:ctrlPr/>
+              <m:ctrlPr>
+                <w:rPr>
+                  <w:rFonts w:ascii="Cambria Math" w:hAnsi="Cambria Math"/>
+                </w:rPr>
+              </m:ctrlPr>
             </m:fPr>
             <m:num>
               <m:r>
-                <m:t>∞−</m:t>
+                <w:rPr>
+                  <w:rFonts w:ascii="Cambria Math" w:hAnsi="Cambria Math"/>
+                </w:rPr>
+                <m:t>∞-</m:t>
               </m:r>
               <m:sSub>
                 <m:sSubPr>
-                  <m:ctrlPr/>
+                  <m:ctrlPr>
+                    <w:rPr>
+                      <w:rFonts w:ascii="Cambria Math" w:hAnsi="Cambria Math"/>
+                    </w:rPr>
+                  </m:ctrlPr>
                 </m:sSubPr>
                 <m:e>
                   <m:r>
-                    <m:t>𝑍</m:t>
+                    <w:rPr>
+                      <w:rFonts w:ascii="Cambria Math" w:hAnsi="Cambria Math"/>
+                    </w:rPr>
+                    <m:t>Z</m:t>
                   </m:r>
                 </m:e>
                 <m:sub>
                   <m:r>
+                    <w:rPr>
+                      <w:rFonts w:ascii="Cambria Math" w:hAnsi="Cambria Math"/>
+                    </w:rPr>
                     <m:t>0</m:t>
                   </m:r>
                 </m:sub>
@@ -3095,403 +3781,532 @@
             </m:num>
             <m:den>
               <m:r>
+                <w:rPr>
+                  <w:rFonts w:ascii="Cambria Math" w:hAnsi="Cambria Math"/>
+                </w:rPr>
                 <m:t>∞+</m:t>
               </m:r>
               <m:sSub>
                 <m:sSubPr>
-                  <m:ctrlPr/>
+                  <m:ctrlPr>
+                    <w:rPr>
+                      <w:rFonts w:ascii="Cambria Math" w:hAnsi="Cambria Math"/>
+                    </w:rPr>
+                  </m:ctrlPr>
                 </m:sSubPr>
                 <m:e>
                   <m:r>
-                    <m:t>𝑍</m:t>
+                    <w:rPr>
+                      <w:rFonts w:ascii="Cambria Math" w:hAnsi="Cambria Math"/>
+                    </w:rPr>
+                    <m:t>Z</m:t>
                   </m:r>
                 </m:e>
                 <m:sub>
                   <m:r>
+                    <w:rPr>
+                      <w:rFonts w:ascii="Cambria Math" w:hAnsi="Cambria Math"/>
+                    </w:rPr>
                     <m:t>0</m:t>
                   </m:r>
                 </m:sub>
               </m:sSub>
             </m:den>
           </m:f>
-          <m:r xmlns:m="http://schemas.openxmlformats.org/officeDocument/2006/math">
-            <m:t xmlns:m="http://schemas.openxmlformats.org/officeDocument/2006/math">=1</m:t>
+          <m:r>
+            <w:rPr>
+              <w:rFonts w:ascii="Cambria Math" w:hAnsi="Cambria Math"/>
+            </w:rPr>
+            <m:t>=1</m:t>
           </m:r>
         </m:oMath>
       </m:oMathPara>
     </w:p>
     <w:p>
       <w:pPr>
-        <w:pStyle w:val="Normal"/>
-        <w:ind w:left="0" w:firstLine="720"/>
-      </w:pPr>
-      <m:oMathPara xmlns:m="http://schemas.openxmlformats.org/officeDocument/2006/math">
-        <m:oMath xmlns:m="http://schemas.openxmlformats.org/officeDocument/2006/math">
-          <m:r xmlns:m="http://schemas.openxmlformats.org/officeDocument/2006/math">
-            <m:t xmlns:m="http://schemas.openxmlformats.org/officeDocument/2006/math">𝐵𝑜𝑢𝑛𝑐</m:t>
+        <w:ind w:firstLine="720"/>
+      </w:pPr>
+      <m:oMathPara>
+        <m:oMath>
+          <m:r>
+            <w:rPr>
+              <w:rFonts w:ascii="Cambria Math" w:hAnsi="Cambria Math"/>
+            </w:rPr>
+            <m:t>Bounc</m:t>
           </m:r>
-          <m:sSub xmlns:m="http://schemas.openxmlformats.org/officeDocument/2006/math">
+          <m:sSub>
             <m:sSubPr>
-              <m:ctrlPr/>
+              <m:ctrlPr>
+                <w:rPr>
+                  <w:rFonts w:ascii="Cambria Math" w:hAnsi="Cambria Math"/>
+                </w:rPr>
+              </m:ctrlPr>
             </m:sSubPr>
             <m:e>
               <m:r>
-                <m:t>𝑒</m:t>
+                <w:rPr>
+                  <w:rFonts w:ascii="Cambria Math" w:hAnsi="Cambria Math"/>
+                </w:rPr>
+                <m:t>e</m:t>
               </m:r>
             </m:e>
             <m:sub>
               <m:r>
+                <w:rPr>
+                  <w:rFonts w:ascii="Cambria Math" w:hAnsi="Cambria Math"/>
+                </w:rPr>
                 <m:t>1</m:t>
               </m:r>
             </m:sub>
           </m:sSub>
-          <m:r xmlns:m="http://schemas.openxmlformats.org/officeDocument/2006/math">
-            <m:t xmlns:m="http://schemas.openxmlformats.org/officeDocument/2006/math">=</m:t>
+          <m:r>
+            <w:rPr>
+              <w:rFonts w:ascii="Cambria Math" w:hAnsi="Cambria Math"/>
+            </w:rPr>
+            <m:t>=</m:t>
           </m:r>
-          <m:sSubSup xmlns:m="http://schemas.openxmlformats.org/officeDocument/2006/math">
+          <m:sSubSup>
             <m:sSubSupPr>
-              <m:ctrlPr/>
+              <m:ctrlPr>
+                <w:rPr>
+                  <w:rFonts w:ascii="Cambria Math" w:hAnsi="Cambria Math"/>
+                </w:rPr>
+              </m:ctrlPr>
             </m:sSubSupPr>
             <m:e>
               <m:r>
-                <m:t>𝑉</m:t>
+                <w:rPr>
+                  <w:rFonts w:ascii="Cambria Math" w:hAnsi="Cambria Math"/>
+                </w:rPr>
+                <m:t>V</m:t>
               </m:r>
             </m:e>
             <m:sub>
               <m:r>
+                <w:rPr>
+                  <w:rFonts w:ascii="Cambria Math" w:hAnsi="Cambria Math"/>
+                </w:rPr>
                 <m:t>1</m:t>
               </m:r>
             </m:sub>
             <m:sup>
               <m:r>
+                <w:rPr>
+                  <w:rFonts w:ascii="Cambria Math" w:hAnsi="Cambria Math"/>
+                </w:rPr>
                 <m:t>+</m:t>
               </m:r>
             </m:sup>
           </m:sSubSup>
-          <m:r xmlns:m="http://schemas.openxmlformats.org/officeDocument/2006/math">
-            <m:t xmlns:m="http://schemas.openxmlformats.org/officeDocument/2006/math">=6 </m:t>
-          </m:r>
-          <m:r xmlns:m="http://schemas.openxmlformats.org/officeDocument/2006/math">
-            <m:t xmlns:m="http://schemas.openxmlformats.org/officeDocument/2006/math">𝑉</m:t>
+          <m:r>
+            <w:rPr>
+              <w:rFonts w:ascii="Cambria Math" w:hAnsi="Cambria Math"/>
+            </w:rPr>
+            <m:t>=6 V</m:t>
           </m:r>
         </m:oMath>
       </m:oMathPara>
     </w:p>
     <w:p>
       <w:pPr>
-        <w:pStyle w:val="Normal"/>
-        <w:ind w:left="0" w:firstLine="720"/>
-      </w:pPr>
-      <m:oMathPara xmlns:m="http://schemas.openxmlformats.org/officeDocument/2006/math">
-        <m:oMath xmlns:m="http://schemas.openxmlformats.org/officeDocument/2006/math">
-          <m:r xmlns:m="http://schemas.openxmlformats.org/officeDocument/2006/math">
-            <m:t xmlns:m="http://schemas.openxmlformats.org/officeDocument/2006/math">𝐵𝑜𝑢𝑛𝑐</m:t>
+        <w:ind w:firstLine="720"/>
+      </w:pPr>
+      <m:oMathPara>
+        <m:oMath>
+          <m:r>
+            <w:rPr>
+              <w:rFonts w:ascii="Cambria Math" w:hAnsi="Cambria Math"/>
+            </w:rPr>
+            <m:t>Bounc</m:t>
           </m:r>
-          <m:sSub xmlns:m="http://schemas.openxmlformats.org/officeDocument/2006/math">
+          <m:sSub>
             <m:sSubPr>
-              <m:ctrlPr/>
+              <m:ctrlPr>
+                <w:rPr>
+                  <w:rFonts w:ascii="Cambria Math" w:hAnsi="Cambria Math"/>
+                </w:rPr>
+              </m:ctrlPr>
             </m:sSubPr>
             <m:e>
               <m:r>
-                <m:t>𝑒</m:t>
+                <w:rPr>
+                  <w:rFonts w:ascii="Cambria Math" w:hAnsi="Cambria Math"/>
+                </w:rPr>
+                <m:t>e</m:t>
               </m:r>
             </m:e>
             <m:sub>
               <m:r>
+                <w:rPr>
+                  <w:rFonts w:ascii="Cambria Math" w:hAnsi="Cambria Math"/>
+                </w:rPr>
                 <m:t>2</m:t>
               </m:r>
             </m:sub>
           </m:sSub>
-          <m:r xmlns:m="http://schemas.openxmlformats.org/officeDocument/2006/math">
-            <m:t xmlns:m="http://schemas.openxmlformats.org/officeDocument/2006/math">=</m:t>
+          <m:r>
+            <w:rPr>
+              <w:rFonts w:ascii="Cambria Math" w:hAnsi="Cambria Math"/>
+            </w:rPr>
+            <m:t>=</m:t>
           </m:r>
-          <m:sSub xmlns:m="http://schemas.openxmlformats.org/officeDocument/2006/math">
+          <m:sSub>
             <m:sSubPr>
-              <m:ctrlPr/>
+              <m:ctrlPr>
+                <w:rPr>
+                  <w:rFonts w:ascii="Cambria Math" w:hAnsi="Cambria Math"/>
+                </w:rPr>
+              </m:ctrlPr>
             </m:sSubPr>
             <m:e>
               <m:r>
                 <m:rPr>
                   <m:sty m:val="p"/>
                 </m:rPr>
+                <w:rPr>
+                  <w:rFonts w:ascii="Cambria Math" w:hAnsi="Cambria Math"/>
+                </w:rPr>
                 <m:t>Γ</m:t>
               </m:r>
             </m:e>
             <m:sub>
               <m:r>
-                <m:t>𝐿</m:t>
+                <w:rPr>
+                  <w:rFonts w:ascii="Cambria Math" w:hAnsi="Cambria Math"/>
+                </w:rPr>
+                <m:t>L</m:t>
               </m:r>
             </m:sub>
           </m:sSub>
-          <m:sSubSup xmlns:m="http://schemas.openxmlformats.org/officeDocument/2006/math">
+          <m:sSubSup>
             <m:sSubSupPr>
-              <m:ctrlPr/>
+              <m:ctrlPr>
+                <w:rPr>
+                  <w:rFonts w:ascii="Cambria Math" w:hAnsi="Cambria Math"/>
+                </w:rPr>
+              </m:ctrlPr>
             </m:sSubSupPr>
             <m:e>
               <m:r>
-                <m:t>𝑉</m:t>
+                <w:rPr>
+                  <w:rFonts w:ascii="Cambria Math" w:hAnsi="Cambria Math"/>
+                </w:rPr>
+                <m:t>V</m:t>
               </m:r>
             </m:e>
             <m:sub>
               <m:r>
+                <w:rPr>
+                  <w:rFonts w:ascii="Cambria Math" w:hAnsi="Cambria Math"/>
+                </w:rPr>
                 <m:t>1</m:t>
               </m:r>
             </m:sub>
             <m:sup>
               <m:r>
+                <w:rPr>
+                  <w:rFonts w:ascii="Cambria Math" w:hAnsi="Cambria Math"/>
+                </w:rPr>
                 <m:t>+</m:t>
               </m:r>
             </m:sup>
           </m:sSubSup>
-          <m:r xmlns:m="http://schemas.openxmlformats.org/officeDocument/2006/math">
-            <m:t xmlns:m="http://schemas.openxmlformats.org/officeDocument/2006/math">=1</m:t>
+          <m:r>
+            <w:rPr>
+              <w:rFonts w:ascii="Cambria Math" w:hAnsi="Cambria Math"/>
+            </w:rPr>
+            <m:t>=1</m:t>
           </m:r>
-          <m:d xmlns:m="http://schemas.openxmlformats.org/officeDocument/2006/math">
+          <m:d>
             <m:dPr>
-              <m:ctrlPr/>
+              <m:ctrlPr>
+                <w:rPr>
+                  <w:rFonts w:ascii="Cambria Math" w:hAnsi="Cambria Math"/>
+                </w:rPr>
+              </m:ctrlPr>
             </m:dPr>
             <m:e>
               <m:r>
-                <m:t>6</m:t>
-              </m:r>
-              <m:r>
-                <m:t>𝑉</m:t>
+                <w:rPr>
+                  <w:rFonts w:ascii="Cambria Math" w:hAnsi="Cambria Math"/>
+                </w:rPr>
+                <m:t>6V</m:t>
               </m:r>
             </m:e>
           </m:d>
-          <m:r xmlns:m="http://schemas.openxmlformats.org/officeDocument/2006/math">
-            <m:t xmlns:m="http://schemas.openxmlformats.org/officeDocument/2006/math">=6 </m:t>
-          </m:r>
-          <m:r xmlns:m="http://schemas.openxmlformats.org/officeDocument/2006/math">
-            <m:t xmlns:m="http://schemas.openxmlformats.org/officeDocument/2006/math">𝑉</m:t>
+          <m:r>
+            <w:rPr>
+              <w:rFonts w:ascii="Cambria Math" w:hAnsi="Cambria Math"/>
+            </w:rPr>
+            <m:t>=6 V</m:t>
           </m:r>
         </m:oMath>
       </m:oMathPara>
     </w:p>
     <w:p>
       <w:pPr>
-        <w:pStyle w:val="Normal"/>
-        <w:ind w:left="0" w:firstLine="720"/>
-      </w:pPr>
-      <m:oMathPara xmlns:m="http://schemas.openxmlformats.org/officeDocument/2006/math">
-        <m:oMath xmlns:m="http://schemas.openxmlformats.org/officeDocument/2006/math">
-          <m:r xmlns:m="http://schemas.openxmlformats.org/officeDocument/2006/math">
-            <m:t xmlns:m="http://schemas.openxmlformats.org/officeDocument/2006/math">𝐵𝑜𝑢𝑛𝑐</m:t>
+        <w:ind w:firstLine="720"/>
+      </w:pPr>
+      <m:oMathPara>
+        <m:oMath>
+          <m:r>
+            <w:rPr>
+              <w:rFonts w:ascii="Cambria Math" w:hAnsi="Cambria Math"/>
+            </w:rPr>
+            <m:t>Bounc</m:t>
           </m:r>
-          <m:sSub xmlns:m="http://schemas.openxmlformats.org/officeDocument/2006/math">
+          <m:sSub>
             <m:sSubPr>
-              <m:ctrlPr/>
+              <m:ctrlPr>
+                <w:rPr>
+                  <w:rFonts w:ascii="Cambria Math" w:hAnsi="Cambria Math"/>
+                </w:rPr>
+              </m:ctrlPr>
             </m:sSubPr>
             <m:e>
               <m:r>
-                <m:t>𝑒</m:t>
+                <w:rPr>
+                  <w:rFonts w:ascii="Cambria Math" w:hAnsi="Cambria Math"/>
+                </w:rPr>
+                <m:t>e</m:t>
               </m:r>
             </m:e>
             <m:sub>
               <m:r>
+                <w:rPr>
+                  <w:rFonts w:ascii="Cambria Math" w:hAnsi="Cambria Math"/>
+                </w:rPr>
                 <m:t>3</m:t>
               </m:r>
             </m:sub>
           </m:sSub>
-          <m:r xmlns:m="http://schemas.openxmlformats.org/officeDocument/2006/math">
-            <m:t xmlns:m="http://schemas.openxmlformats.org/officeDocument/2006/math">=</m:t>
+          <m:r>
+            <w:rPr>
+              <w:rFonts w:ascii="Cambria Math" w:hAnsi="Cambria Math"/>
+            </w:rPr>
+            <m:t>=</m:t>
           </m:r>
-          <m:sSub xmlns:m="http://schemas.openxmlformats.org/officeDocument/2006/math">
+          <m:sSub>
             <m:sSubPr>
-              <m:ctrlPr/>
+              <m:ctrlPr>
+                <w:rPr>
+                  <w:rFonts w:ascii="Cambria Math" w:hAnsi="Cambria Math"/>
+                </w:rPr>
+              </m:ctrlPr>
             </m:sSubPr>
             <m:e>
               <m:r>
                 <m:rPr>
                   <m:sty m:val="p"/>
                 </m:rPr>
+                <w:rPr>
+                  <w:rFonts w:ascii="Cambria Math" w:hAnsi="Cambria Math"/>
+                </w:rPr>
                 <m:t>Γ</m:t>
               </m:r>
             </m:e>
             <m:sub>
               <m:r>
-                <m:t>𝑔</m:t>
+                <w:rPr>
+                  <w:rFonts w:ascii="Cambria Math" w:hAnsi="Cambria Math"/>
+                </w:rPr>
+                <m:t>g</m:t>
               </m:r>
             </m:sub>
           </m:sSub>
-          <m:sSub xmlns:m="http://schemas.openxmlformats.org/officeDocument/2006/math">
+          <m:sSub>
             <m:sSubPr>
-              <m:ctrlPr/>
+              <m:ctrlPr>
+                <w:rPr>
+                  <w:rFonts w:ascii="Cambria Math" w:hAnsi="Cambria Math"/>
+                </w:rPr>
+              </m:ctrlPr>
             </m:sSubPr>
             <m:e>
               <m:r>
                 <m:rPr>
                   <m:sty m:val="p"/>
                 </m:rPr>
+                <w:rPr>
+                  <w:rFonts w:ascii="Cambria Math" w:hAnsi="Cambria Math"/>
+                </w:rPr>
                 <m:t>Γ</m:t>
               </m:r>
             </m:e>
             <m:sub>
               <m:r>
-                <m:t>𝐿</m:t>
+                <w:rPr>
+                  <w:rFonts w:ascii="Cambria Math" w:hAnsi="Cambria Math"/>
+                </w:rPr>
+                <m:t>L</m:t>
               </m:r>
             </m:sub>
           </m:sSub>
-          <m:sSubSup xmlns:m="http://schemas.openxmlformats.org/officeDocument/2006/math">
+          <m:sSubSup>
             <m:sSubSupPr>
-              <m:ctrlPr/>
+              <m:ctrlPr>
+                <w:rPr>
+                  <w:rFonts w:ascii="Cambria Math" w:hAnsi="Cambria Math"/>
+                </w:rPr>
+              </m:ctrlPr>
             </m:sSubSupPr>
             <m:e>
               <m:r>
-                <m:t>𝑉</m:t>
+                <w:rPr>
+                  <w:rFonts w:ascii="Cambria Math" w:hAnsi="Cambria Math"/>
+                </w:rPr>
+                <m:t>V</m:t>
               </m:r>
             </m:e>
             <m:sub>
               <m:r>
+                <w:rPr>
+                  <w:rFonts w:ascii="Cambria Math" w:hAnsi="Cambria Math"/>
+                </w:rPr>
                 <m:t>1</m:t>
               </m:r>
             </m:sub>
             <m:sup>
               <m:r>
+                <w:rPr>
+                  <w:rFonts w:ascii="Cambria Math" w:hAnsi="Cambria Math"/>
+                </w:rPr>
                 <m:t>+</m:t>
               </m:r>
             </m:sup>
           </m:sSubSup>
-          <m:r xmlns:m="http://schemas.openxmlformats.org/officeDocument/2006/math">
-            <m:t xmlns:m="http://schemas.openxmlformats.org/officeDocument/2006/math">=</m:t>
+          <m:r>
+            <w:rPr>
+              <w:rFonts w:ascii="Cambria Math" w:hAnsi="Cambria Math"/>
+            </w:rPr>
+            <m:t>=</m:t>
           </m:r>
-          <m:d xmlns:m="http://schemas.openxmlformats.org/officeDocument/2006/math">
+          <m:d>
             <m:dPr>
-              <m:ctrlPr/>
+              <m:ctrlPr>
+                <w:rPr>
+                  <w:rFonts w:ascii="Cambria Math" w:hAnsi="Cambria Math"/>
+                </w:rPr>
+              </m:ctrlPr>
             </m:dPr>
             <m:e>
               <m:r>
+                <w:rPr>
+                  <w:rFonts w:ascii="Cambria Math" w:hAnsi="Cambria Math"/>
+                </w:rPr>
                 <m:t>0</m:t>
               </m:r>
             </m:e>
           </m:d>
-          <m:d xmlns:m="http://schemas.openxmlformats.org/officeDocument/2006/math">
+          <m:d>
             <m:dPr>
-              <m:ctrlPr/>
+              <m:ctrlPr>
+                <w:rPr>
+                  <w:rFonts w:ascii="Cambria Math" w:hAnsi="Cambria Math"/>
+                </w:rPr>
+              </m:ctrlPr>
             </m:dPr>
             <m:e>
               <m:r>
+                <w:rPr>
+                  <w:rFonts w:ascii="Cambria Math" w:hAnsi="Cambria Math"/>
+                </w:rPr>
                 <m:t>1</m:t>
               </m:r>
             </m:e>
           </m:d>
-          <m:d xmlns:m="http://schemas.openxmlformats.org/officeDocument/2006/math">
+          <m:d>
             <m:dPr>
-              <m:ctrlPr/>
+              <m:ctrlPr>
+                <w:rPr>
+                  <w:rFonts w:ascii="Cambria Math" w:hAnsi="Cambria Math"/>
+                </w:rPr>
+              </m:ctrlPr>
             </m:dPr>
             <m:e>
               <m:r>
-                <m:t>6</m:t>
-              </m:r>
-              <m:r>
-                <m:t>𝑉</m:t>
+                <w:rPr>
+                  <w:rFonts w:ascii="Cambria Math" w:hAnsi="Cambria Math"/>
+                </w:rPr>
+                <m:t>6V</m:t>
               </m:r>
             </m:e>
           </m:d>
-          <m:r xmlns:m="http://schemas.openxmlformats.org/officeDocument/2006/math">
-            <m:t xmlns:m="http://schemas.openxmlformats.org/officeDocument/2006/math"> = 0</m:t>
-          </m:r>
-          <m:r xmlns:m="http://schemas.openxmlformats.org/officeDocument/2006/math">
-            <m:t xmlns:m="http://schemas.openxmlformats.org/officeDocument/2006/math">𝑉</m:t>
+          <m:r>
+            <w:rPr>
+              <w:rFonts w:ascii="Cambria Math" w:hAnsi="Cambria Math"/>
+            </w:rPr>
+            <m:t> = 0V</m:t>
           </m:r>
         </m:oMath>
       </m:oMathPara>
     </w:p>
     <w:p>
       <w:pPr>
-        <w:pStyle w:val="Normal"/>
         <w:ind w:left="720"/>
-        <w:rPr>
-          <w:sz w:val="22"/>
-          <w:szCs w:val="22"/>
-        </w:rPr>
-      </w:pPr>
-      <w:r>
-        <w:rPr>
-          <w:sz w:val="22"/>
-          <w:szCs w:val="22"/>
-        </w:rPr>
+      </w:pPr>
+      <w:r>
         <w:t xml:space="preserve">*All other bounces will be multiplied by the reflection coefficient at the generator, which is zero. </w:t>
       </w:r>
       <w:r>
-        <w:rPr>
-          <w:sz w:val="22"/>
-          <w:szCs w:val="22"/>
-        </w:rPr>
         <w:t>So,</w:t>
       </w:r>
       <w:r>
-        <w:rPr>
-          <w:sz w:val="22"/>
-          <w:szCs w:val="22"/>
-        </w:rPr>
         <w:t xml:space="preserve"> </w:t>
       </w:r>
       <w:r>
-        <w:rPr>
-          <w:sz w:val="22"/>
-          <w:szCs w:val="22"/>
-        </w:rPr>
         <w:t>there are no bounces past the second line.</w:t>
       </w:r>
       <w:r>
-        <w:rPr>
-          <w:sz w:val="22"/>
-          <w:szCs w:val="22"/>
-        </w:rPr>
         <w:t>*</w:t>
       </w:r>
     </w:p>
     <w:p>
       <w:pPr>
-        <w:pStyle w:val="Normal"/>
-        <w:ind w:left="0" w:firstLine="720"/>
+        <w:ind w:firstLine="720"/>
       </w:pPr>
     </w:p>
     <w:p>
       <w:pPr>
-        <w:pStyle w:val="Normal"/>
-        <w:tabs>
-          <w:tab w:val="left" w:leader="none" w:pos="1337"/>
-        </w:tabs>
-        <w:spacing w:after="0"/>
-        <w:jc w:val="center"/>
-      </w:pPr>
-    </w:p>
-    <w:p>
-      <w:pPr>
-        <w:pStyle w:val="Normal"/>
-        <w:tabs>
-          <w:tab w:val="left" w:leader="none" w:pos="1337"/>
-        </w:tabs>
-        <w:spacing w:after="0"/>
-        <w:jc w:val="center"/>
-      </w:pPr>
-    </w:p>
-    <w:p>
-      <w:pPr>
-        <w:pStyle w:val="Normal"/>
         <w:tabs>
           <w:tab w:val="left" w:pos="1337"/>
         </w:tabs>
         <w:spacing w:after="0"/>
         <w:jc w:val="center"/>
       </w:pPr>
+    </w:p>
+    <w:p>
+      <w:pPr>
+        <w:tabs>
+          <w:tab w:val="left" w:pos="1337"/>
+        </w:tabs>
+        <w:spacing w:after="0"/>
+        <w:jc w:val="center"/>
+      </w:pPr>
+    </w:p>
+    <w:p>
+      <w:pPr>
+        <w:tabs>
+          <w:tab w:val="left" w:pos="1337"/>
+        </w:tabs>
+        <w:spacing w:after="0"/>
+        <w:jc w:val="center"/>
+      </w:pPr>
       <w:r>
         <w:rPr>
           <w:noProof/>
         </w:rPr>
-        <mc:AlternateContent xmlns:mc="http://schemas.openxmlformats.org/markup-compatibility/2006">
-          <mc:Choice xmlns:mc="http://schemas.openxmlformats.org/markup-compatibility/2006" Requires="wpg">
-            <w:drawing xmlns:w="http://schemas.openxmlformats.org/wordprocessingml/2006/main">
-              <wp:inline xmlns:wp="http://schemas.openxmlformats.org/drawingml/2006/wordprocessingDrawing" xmlns:wp14="http://schemas.microsoft.com/office/word/2010/wordprocessingDrawing" distT="0" distB="0" distL="0" distR="0" wp14:anchorId="1BF352E1" wp14:editId="34814A3D">
-                <wp:extent xmlns:wp="http://schemas.openxmlformats.org/drawingml/2006/wordprocessingDrawing" cx="1981200" cy="2922905"/>
-                <wp:effectExtent xmlns:wp="http://schemas.openxmlformats.org/drawingml/2006/wordprocessingDrawing" l="0" t="0" r="0" b="0"/>
-                <wp:docPr xmlns:wp="http://schemas.openxmlformats.org/drawingml/2006/wordprocessingDrawing" id="1580310376" name="Group 1"/>
-                <wp:cNvGraphicFramePr xmlns:wp="http://schemas.openxmlformats.org/drawingml/2006/wordprocessingDrawing"/>
+        <mc:AlternateContent>
+          <mc:Choice Requires="wpg">
+            <w:drawing>
+              <wp:inline distT="0" distB="0" distL="0" distR="0" wp14:anchorId="1BF352E1" wp14:editId="6851B1E1">
+                <wp:extent cx="1981200" cy="2922905"/>
+                <wp:effectExtent l="0" t="0" r="0" b="0"/>
+                <wp:docPr id="1580310376" name="Group 1"/>
+                <wp:cNvGraphicFramePr/>
                 <a:graphic xmlns:a="http://schemas.openxmlformats.org/drawingml/2006/main">
                   <a:graphicData uri="http://schemas.microsoft.com/office/word/2010/wordprocessingGroup">
-                    <wpg:wgp xmlns:wpg="http://schemas.microsoft.com/office/word/2010/wordprocessingGroup">
+                    <wpg:wgp>
                       <wpg:cNvGrpSpPr/>
                       <wpg:grpSpPr>
                         <a:xfrm>
@@ -3509,7 +4324,7 @@
                           </pic:cNvPicPr>
                         </pic:nvPicPr>
                         <pic:blipFill>
-                          <a:blip xmlns:r="http://schemas.openxmlformats.org/officeDocument/2006/relationships" r:embed="rId7"/>
+                          <a:blip r:embed="rId7"/>
                           <a:stretch>
                             <a:fillRect/>
                           </a:stretch>
@@ -3524,7 +4339,7 @@
                           </a:prstGeom>
                         </pic:spPr>
                       </pic:pic>
-                      <wps:wsp xmlns:wps="http://schemas.microsoft.com/office/word/2010/wordprocessingShape">
+                      <wps:wsp>
                         <wps:cNvPr id="700223448" name="Arrow: Left 700223448"/>
                         <wps:cNvSpPr/>
                         <wps:spPr>
@@ -3558,7 +4373,7 @@
                         </wps:style>
                         <wps:bodyPr anchor="ctr"/>
                       </wps:wsp>
-                      <wps:wsp xmlns:wps="http://schemas.microsoft.com/office/word/2010/wordprocessingShape">
+                      <wps:wsp>
                         <wps:cNvPr id="546060731" name="Arrow: Left 546060731"/>
                         <wps:cNvSpPr/>
                         <wps:spPr>
@@ -3592,7 +4407,7 @@
                         </wps:style>
                         <wps:bodyPr anchor="ctr"/>
                       </wps:wsp>
-                      <wps:wsp xmlns:wps="http://schemas.microsoft.com/office/word/2010/wordprocessingShape">
+                      <wps:wsp>
                         <wps:cNvPr id="1315879460" name="Rectangle 1315879460"/>
                         <wps:cNvSpPr/>
                         <wps:spPr>
@@ -3609,24 +4424,18 @@
                           </a:ln>
                         </wps:spPr>
                         <wps:txbx>
-                          <w:txbxContent xmlns:w="http://schemas.openxmlformats.org/wordprocessingml/2006/main">
+                          <w:txbxContent>
                             <w:p>
                               <w:pPr>
                                 <w:rPr>
                                   <w:rFonts w:ascii="Aptos" w:hAnsi="Aptos"/>
                                   <w:color w:val="000000"/>
-                                  <w:kern w:val="0"/>
-                                  <w:sz w:val="22"/>
-                                  <w:szCs w:val="22"/>
-                                  <w14:ligatures xmlns:w14="http://schemas.microsoft.com/office/word/2010/wordml" w14:val="none"/>
                                 </w:rPr>
                               </w:pPr>
                               <w:r>
                                 <w:rPr>
                                   <w:rFonts w:ascii="Aptos" w:hAnsi="Aptos"/>
                                   <w:color w:val="000000"/>
-                                  <w:sz w:val="22"/>
-                                  <w:szCs w:val="22"/>
                                 </w:rPr>
                                 <w:t>6V</w:t>
                               </w:r>
@@ -3635,7 +4444,7 @@
                         </wps:txbx>
                         <wps:bodyPr anchor="t"/>
                       </wps:wsp>
-                      <wps:wsp xmlns:wps="http://schemas.microsoft.com/office/word/2010/wordprocessingShape">
+                      <wps:wsp>
                         <wps:cNvPr id="779757756" name="Rectangle 779757756"/>
                         <wps:cNvSpPr/>
                         <wps:spPr>
@@ -3652,24 +4461,18 @@
                           </a:ln>
                         </wps:spPr>
                         <wps:txbx>
-                          <w:txbxContent xmlns:w="http://schemas.openxmlformats.org/wordprocessingml/2006/main">
+                          <w:txbxContent>
                             <w:p>
                               <w:pPr>
                                 <w:rPr>
                                   <w:rFonts w:ascii="Aptos" w:hAnsi="Aptos"/>
                                   <w:color w:val="000000"/>
-                                  <w:kern w:val="0"/>
-                                  <w:sz w:val="22"/>
-                                  <w:szCs w:val="22"/>
-                                  <w14:ligatures xmlns:w14="http://schemas.microsoft.com/office/word/2010/wordml" w14:val="none"/>
                                 </w:rPr>
                               </w:pPr>
                               <w:r>
                                 <w:rPr>
                                   <w:rFonts w:ascii="Aptos" w:hAnsi="Aptos"/>
                                   <w:color w:val="000000"/>
-                                  <w:sz w:val="22"/>
-                                  <w:szCs w:val="22"/>
                                 </w:rPr>
                                 <w:t>6V</w:t>
                               </w:r>
@@ -3684,7 +4487,93 @@
               </wp:inline>
             </w:drawing>
           </mc:Choice>
-          <mc:Fallback xmlns:mc="http://schemas.openxmlformats.org/markup-compatibility/2006"/>
+          <mc:Fallback>
+            <w:pict>
+              <v:group w14:anchorId="1BF352E1" id="Group 1" o:spid="_x0000_s1026" style="width:156pt;height:230.15pt;mso-position-horizontal-relative:char;mso-position-vertical-relative:line" coordsize="19812,29229" o:gfxdata="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">
+                <v:shapetype id="_x0000_t75" coordsize="21600,21600" o:spt="75" o:preferrelative="t" path="m@4@5l@4@11@9@11@9@5xe" filled="f" stroked="f">
+                  <v:stroke joinstyle="miter"/>
+                  <v:formulas>
+                    <v:f eqn="if lineDrawn pixelLineWidth 0"/>
+                    <v:f eqn="sum @0 1 0"/>
+                    <v:f eqn="sum 0 0 @1"/>
+                    <v:f eqn="prod @2 1 2"/>
+                    <v:f eqn="prod @3 21600 pixelWidth"/>
+                    <v:f eqn="prod @3 21600 pixelHeight"/>
+                    <v:f eqn="sum @0 0 1"/>
+                    <v:f eqn="prod @6 1 2"/>
+                    <v:f eqn="prod @7 21600 pixelWidth"/>
+                    <v:f eqn="sum @8 21600 0"/>
+                    <v:f eqn="prod @7 21600 pixelHeight"/>
+                    <v:f eqn="sum @10 21600 0"/>
+                  </v:formulas>
+                  <v:path o:extrusionok="f" gradientshapeok="t" o:connecttype="rect"/>
+                  <o:lock v:ext="edit" aspectratio="t"/>
+                </v:shapetype>
+                <v:shape id="Picture 823872700" o:spid="_x0000_s1027" type="#_x0000_t75" alt="Chart, schematic&#10;&#10;Description automatically generated" style="position:absolute;width:19812;height:29229;visibility:visible;mso-wrap-style:square" o:gfxdata="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">
+                  <v:imagedata r:id="rId8" o:title="Chart, schematic&#10;&#10;Description automatically generated"/>
+                </v:shape>
+                <v:shapetype id="_x0000_t66" coordsize="21600,21600" o:spt="66" adj="5400,5400" path="m@0,l@0@1,21600@1,21600@2@0@2@0,21600,,10800xe">
+                  <v:stroke joinstyle="miter"/>
+                  <v:formulas>
+                    <v:f eqn="val #0"/>
+                    <v:f eqn="val #1"/>
+                    <v:f eqn="sum 21600 0 #1"/>
+                    <v:f eqn="prod #0 #1 10800"/>
+                    <v:f eqn="sum #0 0 @3"/>
+                  </v:formulas>
+                  <v:path o:connecttype="custom" o:connectlocs="@0,0;0,10800;@0,21600;21600,10800" o:connectangles="270,180,90,0" textboxrect="@4,@1,21600,@2"/>
+                  <v:handles>
+                    <v:h position="#0,#1" xrange="0,21600" yrange="0,10800"/>
+                  </v:handles>
+                </v:shapetype>
+                <v:shape id="Arrow: Left 700223448" o:spid="_x0000_s1028" type="#_x0000_t66" style="position:absolute;left:3730;top:4813;width:12909;height:1411;rotation:-160;visibility:visible;mso-wrap-style:square;v-text-anchor:middle" o:gfxdata="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" adj="1180" fillcolor="red" strokecolor="#1f3763 [1604]" strokeweight="1pt"/>
+                <v:shape id="Arrow: Left 546060731" o:spid="_x0000_s1029" type="#_x0000_t66" style="position:absolute;left:3730;top:9703;width:12909;height:1411;rotation:-20;visibility:visible;mso-wrap-style:square;v-text-anchor:middle" o:gfxdata="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" adj="1180" fillcolor="red" strokecolor="#1f3763 [1604]" strokeweight="1pt"/>
+                <v:rect id="Rectangle 1315879460" o:spid="_x0000_s1030" style="position:absolute;left:10184;top:3550;width:4699;height:1969;visibility:visible;mso-wrap-style:square;v-text-anchor:top" o:gfxdata="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" filled="f" stroked="f">
+                  <v:textbox>
+                    <w:txbxContent>
+                      <w:p>
+                        <w:pPr>
+                          <w:rPr>
+                            <w:rFonts w:ascii="Aptos" w:hAnsi="Aptos"/>
+                            <w:color w:val="000000"/>
+                          </w:rPr>
+                        </w:pPr>
+                        <w:r>
+                          <w:rPr>
+                            <w:rFonts w:ascii="Aptos" w:hAnsi="Aptos"/>
+                            <w:color w:val="000000"/>
+                          </w:rPr>
+                          <w:t>6V</w:t>
+                        </w:r>
+                      </w:p>
+                    </w:txbxContent>
+                  </v:textbox>
+                </v:rect>
+                <v:rect id="Rectangle 779757756" o:spid="_x0000_s1031" style="position:absolute;left:6565;top:8389;width:4699;height:1968;visibility:visible;mso-wrap-style:square;v-text-anchor:top" o:gfxdata="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" filled="f" stroked="f">
+                  <v:textbox>
+                    <w:txbxContent>
+                      <w:p>
+                        <w:pPr>
+                          <w:rPr>
+                            <w:rFonts w:ascii="Aptos" w:hAnsi="Aptos"/>
+                            <w:color w:val="000000"/>
+                          </w:rPr>
+                        </w:pPr>
+                        <w:r>
+                          <w:rPr>
+                            <w:rFonts w:ascii="Aptos" w:hAnsi="Aptos"/>
+                            <w:color w:val="000000"/>
+                          </w:rPr>
+                          <w:t>6V</w:t>
+                        </w:r>
+                      </w:p>
+                    </w:txbxContent>
+                  </v:textbox>
+                </v:rect>
+                <w10:anchorlock/>
+              </v:group>
+            </w:pict>
+          </mc:Fallback>
         </mc:AlternateContent>
       </w:r>
     </w:p>
@@ -3720,7 +4609,6 @@
     </w:p>
     <w:p>
       <w:pPr>
-        <w:pStyle w:val="Normal"/>
         <w:ind w:left="360"/>
         <w:rPr>
           <w:rFonts w:ascii="Cambria Math" w:hAnsi="Cambria Math" w:cs="Arial"/>
@@ -3734,7 +4622,7 @@
         <w:pStyle w:val="ListParagraph"/>
         <w:numPr>
           <w:ilvl w:val="0"/>
-          <w:numId w:val="5"/>
+          <w:numId w:val="6"/>
         </w:numPr>
         <w:rPr>
           <w:rFonts w:ascii="Cambria Math" w:hAnsi="Cambria Math" w:cs="Arial"/>
@@ -3925,22 +4813,21 @@
       </w:pPr>
     </w:p>
     <w:p>
-      <w:pPr/>
       <w:r>
         <w:rPr>
           <w:noProof/>
         </w:rPr>
-        <mc:AlternateContent xmlns:mc="http://schemas.openxmlformats.org/markup-compatibility/2006">
-          <mc:Choice xmlns:mc="http://schemas.openxmlformats.org/markup-compatibility/2006" Requires="wpg">
-            <w:drawing xmlns:w="http://schemas.openxmlformats.org/wordprocessingml/2006/main">
-              <wp:inline xmlns:wp="http://schemas.openxmlformats.org/drawingml/2006/wordprocessingDrawing" xmlns:wp14="http://schemas.microsoft.com/office/word/2010/wordprocessingDrawing" distT="0" distB="0" distL="0" distR="0" wp14:anchorId="08990FB0" wp14:editId="6C2CC583">
-                <wp:extent xmlns:wp="http://schemas.openxmlformats.org/drawingml/2006/wordprocessingDrawing" cx="5943600" cy="1248410"/>
-                <wp:effectExtent xmlns:wp="http://schemas.openxmlformats.org/drawingml/2006/wordprocessingDrawing" l="0" t="0" r="0" b="8890"/>
-                <wp:docPr xmlns:wp="http://schemas.openxmlformats.org/drawingml/2006/wordprocessingDrawing" id="1644874925" name="Group 1"/>
-                <wp:cNvGraphicFramePr xmlns:wp="http://schemas.openxmlformats.org/drawingml/2006/wordprocessingDrawing"/>
+        <mc:AlternateContent>
+          <mc:Choice Requires="wpg">
+            <w:drawing>
+              <wp:inline distT="0" distB="0" distL="0" distR="0" wp14:anchorId="08990FB0" wp14:editId="6C2CC583">
+                <wp:extent cx="5943600" cy="1248410"/>
+                <wp:effectExtent l="0" t="0" r="0" b="8890"/>
+                <wp:docPr id="1644874925" name="Group 1"/>
+                <wp:cNvGraphicFramePr/>
                 <a:graphic xmlns:a="http://schemas.openxmlformats.org/drawingml/2006/main">
                   <a:graphicData uri="http://schemas.microsoft.com/office/word/2010/wordprocessingGroup">
-                    <wpg:wgp xmlns:wpg="http://schemas.microsoft.com/office/word/2010/wordprocessingGroup">
+                    <wpg:wgp>
                       <wpg:cNvGrpSpPr/>
                       <wpg:grpSpPr>
                         <a:xfrm>
@@ -3958,7 +4845,7 @@
                           </pic:cNvPicPr>
                         </pic:nvPicPr>
                         <pic:blipFill>
-                          <a:blip xmlns:r="http://schemas.openxmlformats.org/officeDocument/2006/relationships" r:embed="rId8"/>
+                          <a:blip r:embed="rId9"/>
                           <a:stretch>
                             <a:fillRect/>
                           </a:stretch>
@@ -3973,7 +4860,7 @@
                           </a:prstGeom>
                         </pic:spPr>
                       </pic:pic>
-                      <wps:wsp xmlns:wps="http://schemas.microsoft.com/office/word/2010/wordprocessingShape">
+                      <wps:wsp>
                         <wps:cNvPr id="1190491261" name="Rectangle 1190491261"/>
                         <wps:cNvSpPr/>
                         <wps:spPr>
@@ -4009,7 +4896,7 @@
                         </wps:style>
                         <wps:bodyPr anchor="ctr"/>
                       </wps:wsp>
-                      <wps:wsp xmlns:wps="http://schemas.microsoft.com/office/word/2010/wordprocessingShape">
+                      <wps:wsp>
                         <wps:cNvPr id="35242788" name="Rectangle 35242788"/>
                         <wps:cNvSpPr/>
                         <wps:spPr>
@@ -4045,7 +4932,7 @@
                         </wps:style>
                         <wps:bodyPr anchor="ctr"/>
                       </wps:wsp>
-                      <wps:wsp xmlns:wps="http://schemas.microsoft.com/office/word/2010/wordprocessingShape">
+                      <wps:wsp>
                         <wps:cNvPr id="831190903" name="Rectangle 831190903"/>
                         <wps:cNvSpPr/>
                         <wps:spPr>
@@ -4081,7 +4968,7 @@
                         </wps:style>
                         <wps:bodyPr anchor="ctr"/>
                       </wps:wsp>
-                      <wps:wsp xmlns:wps="http://schemas.microsoft.com/office/word/2010/wordprocessingShape">
+                      <wps:wsp>
                         <wps:cNvPr id="1195815469" name="Rectangle 1195815469"/>
                         <wps:cNvSpPr/>
                         <wps:spPr>
@@ -4117,7 +5004,7 @@
                         </wps:style>
                         <wps:bodyPr anchor="ctr"/>
                       </wps:wsp>
-                      <wps:wsp xmlns:wps="http://schemas.microsoft.com/office/word/2010/wordprocessingShape">
+                      <wps:wsp>
                         <wps:cNvPr id="1310865878" name="Rectangle 1310865878"/>
                         <wps:cNvSpPr/>
                         <wps:spPr>
@@ -4159,7 +5046,7 @@
               </wp:inline>
             </w:drawing>
           </mc:Choice>
-          <mc:Fallback xmlns:mc="http://schemas.openxmlformats.org/markup-compatibility/2006"/>
+          <mc:Fallback xmlns:a14="http://schemas.microsoft.com/office/drawing/2010/main" xmlns:pic="http://schemas.openxmlformats.org/drawingml/2006/picture" xmlns:a="http://schemas.openxmlformats.org/drawingml/2006/main"/>
         </mc:AlternateContent>
       </w:r>
     </w:p>
@@ -4174,7 +5061,7 @@
       </w:pPr>
     </w:p>
     <w:sectPr>
-      <w:pgSz w:w="12240" w:h="15840" w:orient="portrait"/>
+      <w:pgSz w:w="12240" w:h="15840"/>
       <w:pgMar w:top="1440" w:right="1440" w:bottom="1440" w:left="1440" w:header="720" w:footer="720" w:gutter="0"/>
       <w:cols w:space="720"/>
       <w:docGrid w:linePitch="360"/>
@@ -4184,119 +5071,7 @@
 </file>
 
 <file path=word/numbering.xml><?xml version="1.0" encoding="utf-8"?>
-<w:numbering xmlns:wpc="http://schemas.microsoft.com/office/word/2010/wordprocessingCanvas" xmlns:cx="http://schemas.microsoft.com/office/drawing/2014/chartex" xmlns:cx1="http://schemas.microsoft.com/office/drawing/2015/9/8/chartex" xmlns:cx2="http://schemas.microsoft.com/office/drawing/2015/10/21/chartex" xmlns:cx3="http://schemas.microsoft.com/office/drawing/2016/5/9/chartex" xmlns:cx4="http://schemas.microsoft.com/office/drawing/2016/5/10/chartex" xmlns:cx5="http://schemas.microsoft.com/office/drawing/2016/5/11/chartex" xmlns:cx6="http://schemas.microsoft.com/office/drawing/2016/5/12/chartex" xmlns:cx7="http://schemas.microsoft.com/office/drawing/2016/5/13/chartex" xmlns:cx8="http://schemas.microsoft.com/office/drawing/2016/5/14/chartex" xmlns:mc="http://schemas.openxmlformats.org/markup-compatibility/2006" xmlns:aink="http://schemas.microsoft.com/office/drawing/2016/ink" xmlns:am3d="http://schemas.microsoft.com/office/drawing/2017/model3d" xmlns:o="urn:schemas-microsoft-com:office:office" xmlns:oel="http://schemas.microsoft.com/office/2019/extlst" xmlns:r="http://schemas.openxmlformats.org/officeDocument/2006/relationships" xmlns:m="http://schemas.openxmlformats.org/officeDocument/2006/math" xmlns:v="urn:schemas-microsoft-com:vml" xmlns:wp14="http://schemas.microsoft.com/office/word/2010/wordprocessingDrawing" xmlns:wp="http://schemas.openxmlformats.org/drawingml/2006/wordprocessingDrawing" xmlns:w10="urn:schemas-microsoft-com:office:word" xmlns:w="http://schemas.openxmlformats.org/wordprocessingml/2006/main" xmlns:w14="http://schemas.microsoft.com/office/word/2010/wordml" xmlns:w15="http://schemas.microsoft.com/office/word/2012/wordml" xmlns:w16cex="http://schemas.microsoft.com/office/word/2018/wordml/cex" xmlns:w16cid="http://schemas.microsoft.com/office/word/2016/wordml/cid" xmlns:w16="http://schemas.microsoft.com/office/word/2018/wordml" xmlns:w16sdtdh="http://schemas.microsoft.com/office/word/2020/wordml/sdtdatahash" xmlns:w16se="http://schemas.microsoft.com/office/word/2015/wordml/symex" xmlns:wpg="http://schemas.microsoft.com/office/word/2010/wordprocessingGroup" xmlns:wpi="http://schemas.microsoft.com/office/word/2010/wordprocessingInk" xmlns:wne="http://schemas.microsoft.com/office/word/2006/wordml" xmlns:wps="http://schemas.microsoft.com/office/word/2010/wordprocessingShape" mc:Ignorable="w14 w15 w16se w16cid w16 w16cex w16sdtdh wp14">
-  <w:abstractNum xmlns:w="http://schemas.openxmlformats.org/wordprocessingml/2006/main" w:abstractNumId="5">
-    <w:nsid w:val="2e908baa"/>
-    <w:multiLevelType xmlns:w="http://schemas.openxmlformats.org/wordprocessingml/2006/main" w:val="hybridMultilevel"/>
-    <w:lvl xmlns:w="http://schemas.openxmlformats.org/wordprocessingml/2006/main" w:ilvl="0">
-      <w:start w:val="1"/>
-      <w:numFmt w:val="bullet"/>
-      <w:lvlText w:val=""/>
-      <w:lvlJc w:val="left"/>
-      <w:pPr>
-        <w:ind w:left="1080" w:hanging="360"/>
-      </w:pPr>
-      <w:rPr>
-        <w:rFonts w:hint="default" w:ascii="Symbol" w:hAnsi="Symbol"/>
-      </w:rPr>
-    </w:lvl>
-    <w:lvl xmlns:w="http://schemas.openxmlformats.org/wordprocessingml/2006/main" w:ilvl="1">
-      <w:start w:val="1"/>
-      <w:numFmt w:val="bullet"/>
-      <w:lvlText w:val="o"/>
-      <w:lvlJc w:val="left"/>
-      <w:pPr>
-        <w:ind w:left="1800" w:hanging="360"/>
-      </w:pPr>
-      <w:rPr>
-        <w:rFonts w:hint="default" w:ascii="Courier New" w:hAnsi="Courier New"/>
-      </w:rPr>
-    </w:lvl>
-    <w:lvl xmlns:w="http://schemas.openxmlformats.org/wordprocessingml/2006/main" w:ilvl="2">
-      <w:start w:val="1"/>
-      <w:numFmt w:val="bullet"/>
-      <w:lvlText w:val=""/>
-      <w:lvlJc w:val="left"/>
-      <w:pPr>
-        <w:ind w:left="2520" w:hanging="360"/>
-      </w:pPr>
-      <w:rPr>
-        <w:rFonts w:hint="default" w:ascii="Wingdings" w:hAnsi="Wingdings"/>
-      </w:rPr>
-    </w:lvl>
-    <w:lvl xmlns:w="http://schemas.openxmlformats.org/wordprocessingml/2006/main" w:ilvl="3">
-      <w:start w:val="1"/>
-      <w:numFmt w:val="bullet"/>
-      <w:lvlText w:val=""/>
-      <w:lvlJc w:val="left"/>
-      <w:pPr>
-        <w:ind w:left="3240" w:hanging="360"/>
-      </w:pPr>
-      <w:rPr>
-        <w:rFonts w:hint="default" w:ascii="Symbol" w:hAnsi="Symbol"/>
-      </w:rPr>
-    </w:lvl>
-    <w:lvl xmlns:w="http://schemas.openxmlformats.org/wordprocessingml/2006/main" w:ilvl="4">
-      <w:start w:val="1"/>
-      <w:numFmt w:val="bullet"/>
-      <w:lvlText w:val="o"/>
-      <w:lvlJc w:val="left"/>
-      <w:pPr>
-        <w:ind w:left="3960" w:hanging="360"/>
-      </w:pPr>
-      <w:rPr>
-        <w:rFonts w:hint="default" w:ascii="Courier New" w:hAnsi="Courier New"/>
-      </w:rPr>
-    </w:lvl>
-    <w:lvl xmlns:w="http://schemas.openxmlformats.org/wordprocessingml/2006/main" w:ilvl="5">
-      <w:start w:val="1"/>
-      <w:numFmt w:val="bullet"/>
-      <w:lvlText w:val=""/>
-      <w:lvlJc w:val="left"/>
-      <w:pPr>
-        <w:ind w:left="4680" w:hanging="360"/>
-      </w:pPr>
-      <w:rPr>
-        <w:rFonts w:hint="default" w:ascii="Wingdings" w:hAnsi="Wingdings"/>
-      </w:rPr>
-    </w:lvl>
-    <w:lvl xmlns:w="http://schemas.openxmlformats.org/wordprocessingml/2006/main" w:ilvl="6">
-      <w:start w:val="1"/>
-      <w:numFmt w:val="bullet"/>
-      <w:lvlText w:val=""/>
-      <w:lvlJc w:val="left"/>
-      <w:pPr>
-        <w:ind w:left="5400" w:hanging="360"/>
-      </w:pPr>
-      <w:rPr>
-        <w:rFonts w:hint="default" w:ascii="Symbol" w:hAnsi="Symbol"/>
-      </w:rPr>
-    </w:lvl>
-    <w:lvl xmlns:w="http://schemas.openxmlformats.org/wordprocessingml/2006/main" w:ilvl="7">
-      <w:start w:val="1"/>
-      <w:numFmt w:val="bullet"/>
-      <w:lvlText w:val="o"/>
-      <w:lvlJc w:val="left"/>
-      <w:pPr>
-        <w:ind w:left="6120" w:hanging="360"/>
-      </w:pPr>
-      <w:rPr>
-        <w:rFonts w:hint="default" w:ascii="Courier New" w:hAnsi="Courier New"/>
-      </w:rPr>
-    </w:lvl>
-    <w:lvl xmlns:w="http://schemas.openxmlformats.org/wordprocessingml/2006/main" w:ilvl="8">
-      <w:start w:val="1"/>
-      <w:numFmt w:val="bullet"/>
-      <w:lvlText w:val=""/>
-      <w:lvlJc w:val="left"/>
-      <w:pPr>
-        <w:ind w:left="6840" w:hanging="360"/>
-      </w:pPr>
-      <w:rPr>
-        <w:rFonts w:hint="default" w:ascii="Wingdings" w:hAnsi="Wingdings"/>
-      </w:rPr>
-    </w:lvl>
-  </w:abstractNum>
+<w:numbering xmlns:wpc="http://schemas.microsoft.com/office/word/2010/wordprocessingCanvas" xmlns:cx="http://schemas.microsoft.com/office/drawing/2014/chartex" xmlns:cx1="http://schemas.microsoft.com/office/drawing/2015/9/8/chartex" xmlns:cx2="http://schemas.microsoft.com/office/drawing/2015/10/21/chartex" xmlns:cx3="http://schemas.microsoft.com/office/drawing/2016/5/9/chartex" xmlns:cx4="http://schemas.microsoft.com/office/drawing/2016/5/10/chartex" xmlns:cx5="http://schemas.microsoft.com/office/drawing/2016/5/11/chartex" xmlns:cx6="http://schemas.microsoft.com/office/drawing/2016/5/12/chartex" xmlns:cx7="http://schemas.microsoft.com/office/drawing/2016/5/13/chartex" xmlns:cx8="http://schemas.microsoft.com/office/drawing/2016/5/14/chartex" xmlns:mc="http://schemas.openxmlformats.org/markup-compatibility/2006" xmlns:aink="http://schemas.microsoft.com/office/drawing/2016/ink" xmlns:am3d="http://schemas.microsoft.com/office/drawing/2017/model3d" xmlns:o="urn:schemas-microsoft-com:office:office" xmlns:oel="http://schemas.microsoft.com/office/2019/extlst" xmlns:r="http://schemas.openxmlformats.org/officeDocument/2006/relationships" xmlns:m="http://schemas.openxmlformats.org/officeDocument/2006/math" xmlns:v="urn:schemas-microsoft-com:vml" xmlns:wp14="http://schemas.microsoft.com/office/word/2010/wordprocessingDrawing" xmlns:wp="http://schemas.openxmlformats.org/drawingml/2006/wordprocessingDrawing" xmlns:w10="urn:schemas-microsoft-com:office:word" xmlns:w="http://schemas.openxmlformats.org/wordprocessingml/2006/main" xmlns:w14="http://schemas.microsoft.com/office/word/2010/wordml" xmlns:w15="http://schemas.microsoft.com/office/word/2012/wordml" xmlns:w16cex="http://schemas.microsoft.com/office/word/2018/wordml/cex" xmlns:w16cid="http://schemas.microsoft.com/office/word/2016/wordml/cid" xmlns:w16="http://schemas.microsoft.com/office/word/2018/wordml" xmlns:w16du="http://schemas.microsoft.com/office/word/2023/wordml/word16du" xmlns:w16sdtdh="http://schemas.microsoft.com/office/word/2020/wordml/sdtdatahash" xmlns:w16sdtfl="http://schemas.microsoft.com/office/word/2024/wordml/sdtformatlock" xmlns:w16se="http://schemas.microsoft.com/office/word/2015/wordml/symex" xmlns:wpg="http://schemas.microsoft.com/office/word/2010/wordprocessingGroup" xmlns:wpi="http://schemas.microsoft.com/office/word/2010/wordprocessingInk" xmlns:wne="http://schemas.microsoft.com/office/word/2006/wordml" xmlns:wps="http://schemas.microsoft.com/office/word/2010/wordprocessingShape" mc:Ignorable="w14 w15 w16se w16cid w16 w16cex w16sdtdh w16sdtfl w16du wp14">
   <w:abstractNum w:abstractNumId="0" w15:restartNumberingAfterBreak="0">
     <w:nsid w:val="21F870EA"/>
     <w:multiLevelType w:val="hybridMultilevel"/>
@@ -4387,6 +5162,119 @@
     </w:lvl>
   </w:abstractNum>
   <w:abstractNum w:abstractNumId="1" w15:restartNumberingAfterBreak="0">
+    <w:nsid w:val="2E908BAA"/>
+    <w:multiLevelType w:val="hybridMultilevel"/>
+    <w:tmpl w:val="CAB4E5A8"/>
+    <w:lvl w:ilvl="0" w:tplc="F8F46A88">
+      <w:start w:val="1"/>
+      <w:numFmt w:val="bullet"/>
+      <w:lvlText w:val=""/>
+      <w:lvlJc w:val="left"/>
+      <w:pPr>
+        <w:ind w:left="1080" w:hanging="360"/>
+      </w:pPr>
+      <w:rPr>
+        <w:rFonts w:ascii="Symbol" w:hAnsi="Symbol" w:hint="default"/>
+      </w:rPr>
+    </w:lvl>
+    <w:lvl w:ilvl="1" w:tplc="79509938">
+      <w:start w:val="1"/>
+      <w:numFmt w:val="bullet"/>
+      <w:lvlText w:val="o"/>
+      <w:lvlJc w:val="left"/>
+      <w:pPr>
+        <w:ind w:left="1800" w:hanging="360"/>
+      </w:pPr>
+      <w:rPr>
+        <w:rFonts w:ascii="Courier New" w:hAnsi="Courier New" w:hint="default"/>
+      </w:rPr>
+    </w:lvl>
+    <w:lvl w:ilvl="2" w:tplc="777C2BAA">
+      <w:start w:val="1"/>
+      <w:numFmt w:val="bullet"/>
+      <w:lvlText w:val=""/>
+      <w:lvlJc w:val="left"/>
+      <w:pPr>
+        <w:ind w:left="2520" w:hanging="360"/>
+      </w:pPr>
+      <w:rPr>
+        <w:rFonts w:ascii="Wingdings" w:hAnsi="Wingdings" w:hint="default"/>
+      </w:rPr>
+    </w:lvl>
+    <w:lvl w:ilvl="3" w:tplc="914C947A">
+      <w:start w:val="1"/>
+      <w:numFmt w:val="bullet"/>
+      <w:lvlText w:val=""/>
+      <w:lvlJc w:val="left"/>
+      <w:pPr>
+        <w:ind w:left="3240" w:hanging="360"/>
+      </w:pPr>
+      <w:rPr>
+        <w:rFonts w:ascii="Symbol" w:hAnsi="Symbol" w:hint="default"/>
+      </w:rPr>
+    </w:lvl>
+    <w:lvl w:ilvl="4" w:tplc="A2422F80">
+      <w:start w:val="1"/>
+      <w:numFmt w:val="bullet"/>
+      <w:lvlText w:val="o"/>
+      <w:lvlJc w:val="left"/>
+      <w:pPr>
+        <w:ind w:left="3960" w:hanging="360"/>
+      </w:pPr>
+      <w:rPr>
+        <w:rFonts w:ascii="Courier New" w:hAnsi="Courier New" w:hint="default"/>
+      </w:rPr>
+    </w:lvl>
+    <w:lvl w:ilvl="5" w:tplc="9D4E6026">
+      <w:start w:val="1"/>
+      <w:numFmt w:val="bullet"/>
+      <w:lvlText w:val=""/>
+      <w:lvlJc w:val="left"/>
+      <w:pPr>
+        <w:ind w:left="4680" w:hanging="360"/>
+      </w:pPr>
+      <w:rPr>
+        <w:rFonts w:ascii="Wingdings" w:hAnsi="Wingdings" w:hint="default"/>
+      </w:rPr>
+    </w:lvl>
+    <w:lvl w:ilvl="6" w:tplc="21F65F4C">
+      <w:start w:val="1"/>
+      <w:numFmt w:val="bullet"/>
+      <w:lvlText w:val=""/>
+      <w:lvlJc w:val="left"/>
+      <w:pPr>
+        <w:ind w:left="5400" w:hanging="360"/>
+      </w:pPr>
+      <w:rPr>
+        <w:rFonts w:ascii="Symbol" w:hAnsi="Symbol" w:hint="default"/>
+      </w:rPr>
+    </w:lvl>
+    <w:lvl w:ilvl="7" w:tplc="596E59DA">
+      <w:start w:val="1"/>
+      <w:numFmt w:val="bullet"/>
+      <w:lvlText w:val="o"/>
+      <w:lvlJc w:val="left"/>
+      <w:pPr>
+        <w:ind w:left="6120" w:hanging="360"/>
+      </w:pPr>
+      <w:rPr>
+        <w:rFonts w:ascii="Courier New" w:hAnsi="Courier New" w:hint="default"/>
+      </w:rPr>
+    </w:lvl>
+    <w:lvl w:ilvl="8" w:tplc="61A0C4BC">
+      <w:start w:val="1"/>
+      <w:numFmt w:val="bullet"/>
+      <w:lvlText w:val=""/>
+      <w:lvlJc w:val="left"/>
+      <w:pPr>
+        <w:ind w:left="6840" w:hanging="360"/>
+      </w:pPr>
+      <w:rPr>
+        <w:rFonts w:ascii="Wingdings" w:hAnsi="Wingdings" w:hint="default"/>
+      </w:rPr>
+    </w:lvl>
+  </w:abstractNum>
+  <w:abstractNum w:abstractNumId="2" w15:restartNumberingAfterBreak="0">
     <w:nsid w:val="536B7A18"/>
     <w:multiLevelType w:val="hybridMultilevel"/>
     <w:tmpl w:val="3ACE553C"/>
@@ -4475,7 +5363,7 @@
       </w:pPr>
     </w:lvl>
   </w:abstractNum>
-  <w:abstractNum w:abstractNumId="2" w15:restartNumberingAfterBreak="0">
+  <w:abstractNum w:abstractNumId="3" w15:restartNumberingAfterBreak="0">
     <w:nsid w:val="711502C1"/>
     <w:multiLevelType w:val="hybridMultilevel"/>
     <w:tmpl w:val="F232FF1A"/>
@@ -4564,7 +5452,7 @@
       </w:pPr>
     </w:lvl>
   </w:abstractNum>
-  <w:abstractNum w:abstractNumId="3" w15:restartNumberingAfterBreak="0">
+  <w:abstractNum w:abstractNumId="4" w15:restartNumberingAfterBreak="0">
     <w:nsid w:val="71FF1BF6"/>
     <w:multiLevelType w:val="hybridMultilevel"/>
     <w:tmpl w:val="ABE4F6A4"/>
@@ -4653,7 +5541,7 @@
       </w:pPr>
     </w:lvl>
   </w:abstractNum>
-  <w:abstractNum w:abstractNumId="4" w15:restartNumberingAfterBreak="0">
+  <w:abstractNum w:abstractNumId="5" w15:restartNumberingAfterBreak="0">
     <w:nsid w:val="7F1D5DC0"/>
     <w:multiLevelType w:val="hybridMultilevel"/>
     <w:tmpl w:val="ADFC49DE"/>
@@ -4743,33 +5631,33 @@
       </w:pPr>
     </w:lvl>
   </w:abstractNum>
-  <w:num w:numId="6">
-    <w:abstractNumId w:val="5"/>
-  </w:num>
-  <w:num w:numId="1" w16cid:durableId="1497916975">
+  <w:num w:numId="1" w16cid:durableId="2066291845">
     <w:abstractNumId w:val="1"/>
   </w:num>
-  <w:num w:numId="2" w16cid:durableId="1699088417">
+  <w:num w:numId="2" w16cid:durableId="1497916975">
+    <w:abstractNumId w:val="2"/>
+  </w:num>
+  <w:num w:numId="3" w16cid:durableId="1699088417">
     <w:abstractNumId w:val="0"/>
   </w:num>
-  <w:num w:numId="3" w16cid:durableId="1420328488">
-    <w:abstractNumId w:val="2"/>
-  </w:num>
-  <w:num w:numId="4" w16cid:durableId="1080181191">
+  <w:num w:numId="4" w16cid:durableId="1420328488">
     <w:abstractNumId w:val="3"/>
   </w:num>
-  <w:num w:numId="5" w16cid:durableId="22025406">
+  <w:num w:numId="5" w16cid:durableId="1080181191">
     <w:abstractNumId w:val="4"/>
+  </w:num>
+  <w:num w:numId="6" w16cid:durableId="22025406">
+    <w:abstractNumId w:val="5"/>
   </w:num>
 </w:numbering>
 </file>
 
 <file path=word/styles.xml><?xml version="1.0" encoding="utf-8"?>
-<w:styles xmlns:mc="http://schemas.openxmlformats.org/markup-compatibility/2006" xmlns:r="http://schemas.openxmlformats.org/officeDocument/2006/relationships" xmlns:w="http://schemas.openxmlformats.org/wordprocessingml/2006/main" xmlns:w14="http://schemas.microsoft.com/office/word/2010/wordml" xmlns:w15="http://schemas.microsoft.com/office/word/2012/wordml" xmlns:w16cex="http://schemas.microsoft.com/office/word/2018/wordml/cex" xmlns:w16cid="http://schemas.microsoft.com/office/word/2016/wordml/cid" xmlns:w16="http://schemas.microsoft.com/office/word/2018/wordml" xmlns:w16sdtdh="http://schemas.microsoft.com/office/word/2020/wordml/sdtdatahash" xmlns:w16se="http://schemas.microsoft.com/office/word/2015/wordml/symex" mc:Ignorable="w14 w15 w16se w16cid w16 w16cex w16sdtdh">
+<w:styles xmlns:mc="http://schemas.openxmlformats.org/markup-compatibility/2006" xmlns:r="http://schemas.openxmlformats.org/officeDocument/2006/relationships" xmlns:w="http://schemas.openxmlformats.org/wordprocessingml/2006/main" xmlns:w14="http://schemas.microsoft.com/office/word/2010/wordml" xmlns:w15="http://schemas.microsoft.com/office/word/2012/wordml" xmlns:w16cex="http://schemas.microsoft.com/office/word/2018/wordml/cex" xmlns:w16cid="http://schemas.microsoft.com/office/word/2016/wordml/cid" xmlns:w16="http://schemas.microsoft.com/office/word/2018/wordml" xmlns:w16du="http://schemas.microsoft.com/office/word/2023/wordml/word16du" xmlns:w16sdtdh="http://schemas.microsoft.com/office/word/2020/wordml/sdtdatahash" xmlns:w16sdtfl="http://schemas.microsoft.com/office/word/2024/wordml/sdtformatlock" xmlns:w16se="http://schemas.microsoft.com/office/word/2015/wordml/symex" mc:Ignorable="w14 w15 w16se w16cid w16 w16cex w16sdtdh w16sdtfl w16du">
   <w:docDefaults>
     <w:rPrDefault>
       <w:rPr>
-        <w:rFonts w:asciiTheme="minorHAnsi" w:hAnsiTheme="minorHAnsi" w:eastAsiaTheme="minorHAnsi" w:cstheme="minorBidi"/>
+        <w:rFonts w:asciiTheme="minorHAnsi" w:eastAsiaTheme="minorHAnsi" w:hAnsiTheme="minorHAnsi" w:cstheme="minorBidi"/>
         <w:sz w:val="22"/>
         <w:szCs w:val="22"/>
         <w:lang w:val="en-US" w:eastAsia="en-US" w:bidi="ar-SA"/>
@@ -4784,14 +5672,14 @@
   <w:latentStyles w:defLockedState="0" w:defUIPriority="99" w:defSemiHidden="0" w:defUnhideWhenUsed="0" w:defQFormat="0" w:count="376">
     <w:lsdException w:name="Normal" w:uiPriority="0" w:qFormat="1"/>
     <w:lsdException w:name="heading 1" w:uiPriority="9" w:qFormat="1"/>
-    <w:lsdException w:name="heading 2" w:uiPriority="9" w:semiHidden="1" w:unhideWhenUsed="1" w:qFormat="1"/>
-    <w:lsdException w:name="heading 3" w:uiPriority="9" w:semiHidden="1" w:unhideWhenUsed="1" w:qFormat="1"/>
-    <w:lsdException w:name="heading 4" w:uiPriority="9" w:semiHidden="1" w:unhideWhenUsed="1" w:qFormat="1"/>
-    <w:lsdException w:name="heading 5" w:uiPriority="9" w:semiHidden="1" w:unhideWhenUsed="1" w:qFormat="1"/>
-    <w:lsdException w:name="heading 6" w:uiPriority="9" w:semiHidden="1" w:unhideWhenUsed="1" w:qFormat="1"/>
-    <w:lsdException w:name="heading 7" w:uiPriority="9" w:semiHidden="1" w:unhideWhenUsed="1" w:qFormat="1"/>
-    <w:lsdException w:name="heading 8" w:uiPriority="9" w:semiHidden="1" w:unhideWhenUsed="1" w:qFormat="1"/>
-    <w:lsdException w:name="heading 9" w:uiPriority="9" w:semiHidden="1" w:unhideWhenUsed="1" w:qFormat="1"/>
+    <w:lsdException w:name="heading 2" w:semiHidden="1" w:uiPriority="9" w:unhideWhenUsed="1" w:qFormat="1"/>
+    <w:lsdException w:name="heading 3" w:semiHidden="1" w:uiPriority="9" w:unhideWhenUsed="1" w:qFormat="1"/>
+    <w:lsdException w:name="heading 4" w:semiHidden="1" w:uiPriority="9" w:unhideWhenUsed="1" w:qFormat="1"/>
+    <w:lsdException w:name="heading 5" w:semiHidden="1" w:uiPriority="9" w:unhideWhenUsed="1" w:qFormat="1"/>
+    <w:lsdException w:name="heading 6" w:semiHidden="1" w:uiPriority="9" w:unhideWhenUsed="1" w:qFormat="1"/>
+    <w:lsdException w:name="heading 7" w:semiHidden="1" w:uiPriority="9" w:unhideWhenUsed="1" w:qFormat="1"/>
+    <w:lsdException w:name="heading 8" w:semiHidden="1" w:uiPriority="9" w:unhideWhenUsed="1" w:qFormat="1"/>
+    <w:lsdException w:name="heading 9" w:semiHidden="1" w:uiPriority="9" w:unhideWhenUsed="1" w:qFormat="1"/>
     <w:lsdException w:name="index 1" w:semiHidden="1" w:unhideWhenUsed="1"/>
     <w:lsdException w:name="index 2" w:semiHidden="1" w:unhideWhenUsed="1"/>
     <w:lsdException w:name="index 3" w:semiHidden="1" w:unhideWhenUsed="1"/>
@@ -4801,22 +5689,22 @@
     <w:lsdException w:name="index 7" w:semiHidden="1" w:unhideWhenUsed="1"/>
     <w:lsdException w:name="index 8" w:semiHidden="1" w:unhideWhenUsed="1"/>
     <w:lsdException w:name="index 9" w:semiHidden="1" w:unhideWhenUsed="1"/>
-    <w:lsdException w:name="toc 1" w:uiPriority="39" w:semiHidden="1" w:unhideWhenUsed="1"/>
-    <w:lsdException w:name="toc 2" w:uiPriority="39" w:semiHidden="1" w:unhideWhenUsed="1"/>
-    <w:lsdException w:name="toc 3" w:uiPriority="39" w:semiHidden="1" w:unhideWhenUsed="1"/>
-    <w:lsdException w:name="toc 4" w:uiPriority="39" w:semiHidden="1" w:unhideWhenUsed="1"/>
-    <w:lsdException w:name="toc 5" w:uiPriority="39" w:semiHidden="1" w:unhideWhenUsed="1"/>
-    <w:lsdException w:name="toc 6" w:uiPriority="39" w:semiHidden="1" w:unhideWhenUsed="1"/>
-    <w:lsdException w:name="toc 7" w:uiPriority="39" w:semiHidden="1" w:unhideWhenUsed="1"/>
-    <w:lsdException w:name="toc 8" w:uiPriority="39" w:semiHidden="1" w:unhideWhenUsed="1"/>
-    <w:lsdException w:name="toc 9" w:uiPriority="39" w:semiHidden="1" w:unhideWhenUsed="1"/>
+    <w:lsdException w:name="toc 1" w:semiHidden="1" w:uiPriority="39" w:unhideWhenUsed="1"/>
+    <w:lsdException w:name="toc 2" w:semiHidden="1" w:uiPriority="39" w:unhideWhenUsed="1"/>
+    <w:lsdException w:name="toc 3" w:semiHidden="1" w:uiPriority="39" w:unhideWhenUsed="1"/>
+    <w:lsdException w:name="toc 4" w:semiHidden="1" w:uiPriority="39" w:unhideWhenUsed="1"/>
+    <w:lsdException w:name="toc 5" w:semiHidden="1" w:uiPriority="39" w:unhideWhenUsed="1"/>
+    <w:lsdException w:name="toc 6" w:semiHidden="1" w:uiPriority="39" w:unhideWhenUsed="1"/>
+    <w:lsdException w:name="toc 7" w:semiHidden="1" w:uiPriority="39" w:unhideWhenUsed="1"/>
+    <w:lsdException w:name="toc 8" w:semiHidden="1" w:uiPriority="39" w:unhideWhenUsed="1"/>
+    <w:lsdException w:name="toc 9" w:semiHidden="1" w:uiPriority="39" w:unhideWhenUsed="1"/>
     <w:lsdException w:name="Normal Indent" w:semiHidden="1" w:unhideWhenUsed="1"/>
     <w:lsdException w:name="footnote text" w:semiHidden="1" w:unhideWhenUsed="1"/>
     <w:lsdException w:name="annotation text" w:semiHidden="1" w:unhideWhenUsed="1"/>
     <w:lsdException w:name="header" w:semiHidden="1" w:unhideWhenUsed="1"/>
     <w:lsdException w:name="footer" w:semiHidden="1" w:unhideWhenUsed="1"/>
     <w:lsdException w:name="index heading" w:semiHidden="1" w:unhideWhenUsed="1"/>
-    <w:lsdException w:name="caption" w:uiPriority="35" w:semiHidden="1" w:unhideWhenUsed="1" w:qFormat="1"/>
+    <w:lsdException w:name="caption" w:semiHidden="1" w:uiPriority="35" w:unhideWhenUsed="1" w:qFormat="1"/>
     <w:lsdException w:name="table of figures" w:semiHidden="1" w:unhideWhenUsed="1"/>
     <w:lsdException w:name="envelope address" w:semiHidden="1" w:unhideWhenUsed="1"/>
     <w:lsdException w:name="envelope return" w:semiHidden="1" w:unhideWhenUsed="1"/>
@@ -4847,7 +5735,7 @@
     <w:lsdException w:name="Title" w:uiPriority="10" w:qFormat="1"/>
     <w:lsdException w:name="Closing" w:semiHidden="1" w:unhideWhenUsed="1"/>
     <w:lsdException w:name="Signature" w:semiHidden="1" w:unhideWhenUsed="1"/>
-    <w:lsdException w:name="Default Paragraph Font" w:uiPriority="1" w:semiHidden="1" w:unhideWhenUsed="1"/>
+    <w:lsdException w:name="Default Paragraph Font" w:semiHidden="1" w:uiPriority="1" w:unhideWhenUsed="1"/>
     <w:lsdException w:name="Body Text" w:semiHidden="1" w:unhideWhenUsed="1"/>
     <w:lsdException w:name="Body Text Indent" w:semiHidden="1" w:unhideWhenUsed="1"/>
     <w:lsdException w:name="List Continue" w:semiHidden="1" w:unhideWhenUsed="1"/>
@@ -5047,8 +5935,8 @@
     <w:lsdException w:name="Subtle Reference" w:uiPriority="31" w:qFormat="1"/>
     <w:lsdException w:name="Intense Reference" w:uiPriority="32" w:qFormat="1"/>
     <w:lsdException w:name="Book Title" w:uiPriority="33" w:qFormat="1"/>
-    <w:lsdException w:name="Bibliography" w:uiPriority="37" w:semiHidden="1" w:unhideWhenUsed="1"/>
-    <w:lsdException w:name="TOC Heading" w:uiPriority="39" w:semiHidden="1" w:unhideWhenUsed="1" w:qFormat="1"/>
+    <w:lsdException w:name="Bibliography" w:semiHidden="1" w:uiPriority="37" w:unhideWhenUsed="1"/>
+    <w:lsdException w:name="TOC Heading" w:semiHidden="1" w:uiPriority="39" w:unhideWhenUsed="1" w:qFormat="1"/>
     <w:lsdException w:name="Plain Table 1" w:uiPriority="41"/>
     <w:lsdException w:name="Plain Table 2" w:uiPriority="42"/>
     <w:lsdException w:name="Plain Table 3" w:uiPriority="43"/>
@@ -5159,18 +6047,18 @@
     <w:lsdException w:name="Unresolved Mention" w:semiHidden="1" w:unhideWhenUsed="1"/>
     <w:lsdException w:name="Smart Link" w:semiHidden="1" w:unhideWhenUsed="1"/>
   </w:latentStyles>
-  <w:style w:type="paragraph" w:styleId="Normal" w:default="1">
+  <w:style w:type="paragraph" w:default="1" w:styleId="Normal">
     <w:name w:val="Normal"/>
     <w:qFormat/>
     <w:rsid w:val="001962C8"/>
   </w:style>
-  <w:style w:type="character" w:styleId="DefaultParagraphFont" w:default="1">
+  <w:style w:type="character" w:default="1" w:styleId="DefaultParagraphFont">
     <w:name w:val="Default Paragraph Font"/>
     <w:uiPriority w:val="1"/>
     <w:semiHidden/>
     <w:unhideWhenUsed/>
   </w:style>
-  <w:style w:type="table" w:styleId="TableNormal" w:default="1">
+  <w:style w:type="table" w:default="1" w:styleId="TableNormal">
     <w:name w:val="Normal Table"/>
     <w:uiPriority w:val="99"/>
     <w:semiHidden/>
@@ -5185,7 +6073,7 @@
       </w:tblCellMar>
     </w:tblPr>
   </w:style>
-  <w:style w:type="numbering" w:styleId="NoList" w:default="1">
+  <w:style w:type="numbering" w:default="1" w:styleId="NoList">
     <w:name w:val="No List"/>
     <w:uiPriority w:val="99"/>
     <w:semiHidden/>
@@ -5216,7 +6104,7 @@
 </file>
 
 <file path=word/theme/theme1.xml><?xml version="1.0" encoding="utf-8"?>
-<a:theme xmlns:a="http://schemas.openxmlformats.org/drawingml/2006/main" xmlns:thm15="http://schemas.microsoft.com/office/thememl/2012/main" name="Office Theme">
+<a:theme xmlns:a="http://schemas.openxmlformats.org/drawingml/2006/main" name="Office Theme">
   <a:themeElements>
     <a:clrScheme name="Office">
       <a:dk1>

</xml_diff>